<commit_message>
Requirement and Design Check list
</commit_message>
<xml_diff>
--- a/Review Documents/System Design Checklist.docx
+++ b/Review Documents/System Design Checklist.docx
@@ -1,6 +1,6 @@
 
 <file path=word/document.xml><?xml version="1.0" encoding="utf-8"?>
-<w:document xmlns:wpc="http://schemas.microsoft.com/office/word/2010/wordprocessingCanvas" xmlns:mc="http://schemas.openxmlformats.org/markup-compatibility/2006" xmlns:o="urn:schemas-microsoft-com:office:office" xmlns:r="http://schemas.openxmlformats.org/officeDocument/2006/relationships" xmlns:m="http://schemas.openxmlformats.org/officeDocument/2006/math" xmlns:v="urn:schemas-microsoft-com:vml" xmlns:wp14="http://schemas.microsoft.com/office/word/2010/wordprocessingDrawing" xmlns:wp="http://schemas.openxmlformats.org/drawingml/2006/wordprocessingDrawing" xmlns:w10="urn:schemas-microsoft-com:office:word" xmlns:w="http://schemas.openxmlformats.org/wordprocessingml/2006/main" xmlns:w14="http://schemas.microsoft.com/office/word/2010/wordml" xmlns:wpg="http://schemas.microsoft.com/office/word/2010/wordprocessingGroup" xmlns:wpi="http://schemas.microsoft.com/office/word/2010/wordprocessingInk" xmlns:wne="http://schemas.microsoft.com/office/word/2006/wordml" xmlns:wps="http://schemas.microsoft.com/office/word/2010/wordprocessingShape" mc:Ignorable="w14 wp14">
+<w:document xmlns:ve="http://schemas.openxmlformats.org/markup-compatibility/2006" xmlns:o="urn:schemas-microsoft-com:office:office" xmlns:r="http://schemas.openxmlformats.org/officeDocument/2006/relationships" xmlns:m="http://schemas.openxmlformats.org/officeDocument/2006/math" xmlns:v="urn:schemas-microsoft-com:vml" xmlns:wp="http://schemas.openxmlformats.org/drawingml/2006/wordprocessingDrawing" xmlns:w10="urn:schemas-microsoft-com:office:word" xmlns:w="http://schemas.openxmlformats.org/wordprocessingml/2006/main" xmlns:wne="http://schemas.microsoft.com/office/word/2006/wordml">
   <w:body>
     <w:p>
       <w:pPr>
@@ -12,9 +12,16 @@
     </w:p>
     <w:tbl>
       <w:tblPr>
-        <w:tblStyle w:val="TableGrid"/>
         <w:tblW w:w="0" w:type="auto"/>
-        <w:tblLook w:val="04A0" w:firstRow="1" w:lastRow="0" w:firstColumn="1" w:lastColumn="0" w:noHBand="0" w:noVBand="1"/>
+        <w:tblBorders>
+          <w:top w:val="single" w:sz="4" w:space="0" w:color="auto"/>
+          <w:left w:val="single" w:sz="4" w:space="0" w:color="auto"/>
+          <w:bottom w:val="single" w:sz="4" w:space="0" w:color="auto"/>
+          <w:right w:val="single" w:sz="4" w:space="0" w:color="auto"/>
+          <w:insideH w:val="single" w:sz="4" w:space="0" w:color="auto"/>
+          <w:insideV w:val="single" w:sz="4" w:space="0" w:color="auto"/>
+        </w:tblBorders>
+        <w:tblLook w:val="00A0"/>
       </w:tblPr>
       <w:tblGrid>
         <w:gridCol w:w="5710"/>
@@ -33,7 +40,7 @@
             <w:pPr>
               <w:ind w:left="360"/>
               <w:rPr>
-                <w:rFonts w:ascii="Times New Roman" w:eastAsia="Times New Roman" w:hAnsi="Times New Roman" w:cs="Times New Roman"/>
+                <w:rFonts w:ascii="Times New Roman" w:hAnsi="Times New Roman"/>
                 <w:b/>
                 <w:sz w:val="24"/>
                 <w:szCs w:val="24"/>
@@ -42,7 +49,7 @@
             </w:pPr>
             <w:r>
               <w:rPr>
-                <w:rFonts w:ascii="Times New Roman" w:eastAsia="Times New Roman" w:hAnsi="Times New Roman" w:cs="Times New Roman"/>
+                <w:rFonts w:ascii="Times New Roman" w:hAnsi="Times New Roman"/>
                 <w:b/>
                 <w:sz w:val="24"/>
                 <w:szCs w:val="24"/>
@@ -64,15 +71,15 @@
           <w:p>
             <w:pPr>
               <w:rPr>
-                <w:rFonts w:ascii="Times New Roman" w:eastAsia="Times New Roman" w:hAnsi="Times New Roman" w:cs="Times New Roman"/>
-                <w:sz w:val="24"/>
-                <w:szCs w:val="24"/>
-                <w:lang w:eastAsia="en-CA"/>
-              </w:rPr>
-            </w:pPr>
-            <w:r>
-              <w:rPr>
-                <w:rFonts w:ascii="Times New Roman" w:eastAsia="Times New Roman" w:hAnsi="Times New Roman" w:cs="Times New Roman"/>
+                <w:rFonts w:ascii="Times New Roman" w:hAnsi="Times New Roman"/>
+                <w:sz w:val="24"/>
+                <w:szCs w:val="24"/>
+                <w:lang w:eastAsia="en-CA"/>
+              </w:rPr>
+            </w:pPr>
+            <w:r>
+              <w:rPr>
+                <w:rFonts w:ascii="Times New Roman" w:hAnsi="Times New Roman"/>
                 <w:sz w:val="24"/>
                 <w:szCs w:val="24"/>
                 <w:lang w:eastAsia="en-CA"/>
@@ -87,14 +94,22 @@
           </w:tcPr>
           <w:p>
             <w:pPr>
-              <w:ind w:left="1080"/>
-              <w:rPr>
-                <w:rFonts w:ascii="Times New Roman" w:eastAsia="Times New Roman" w:hAnsi="Times New Roman" w:cs="Times New Roman"/>
-                <w:sz w:val="24"/>
-                <w:szCs w:val="24"/>
-                <w:lang w:eastAsia="en-CA"/>
-              </w:rPr>
-            </w:pPr>
+              <w:rPr>
+                <w:rFonts w:ascii="Times New Roman" w:hAnsi="Times New Roman"/>
+                <w:sz w:val="20"/>
+                <w:szCs w:val="20"/>
+                <w:lang w:eastAsia="ko-KR"/>
+              </w:rPr>
+            </w:pPr>
+            <w:r>
+              <w:rPr>
+                <w:rFonts w:ascii="Times New Roman" w:hAnsi="Times New Roman"/>
+                <w:sz w:val="20"/>
+                <w:szCs w:val="20"/>
+                <w:lang w:eastAsia="ko-KR"/>
+              </w:rPr>
+              <w:t>The target system doesn’t reuse legacy software. The operators are designed for new generated classes in the target system.</w:t>
+            </w:r>
           </w:p>
         </w:tc>
       </w:tr>
@@ -109,15 +124,15 @@
           <w:p>
             <w:pPr>
               <w:rPr>
-                <w:rFonts w:ascii="Times New Roman" w:eastAsia="Times New Roman" w:hAnsi="Times New Roman" w:cs="Times New Roman"/>
-                <w:sz w:val="24"/>
-                <w:szCs w:val="24"/>
-                <w:lang w:eastAsia="en-CA"/>
-              </w:rPr>
-            </w:pPr>
-            <w:r>
-              <w:rPr>
-                <w:rFonts w:ascii="Times New Roman" w:eastAsia="Times New Roman" w:hAnsi="Times New Roman" w:cs="Times New Roman"/>
+                <w:rFonts w:ascii="Times New Roman" w:hAnsi="Times New Roman"/>
+                <w:sz w:val="24"/>
+                <w:szCs w:val="24"/>
+                <w:lang w:eastAsia="en-CA"/>
+              </w:rPr>
+            </w:pPr>
+            <w:r>
+              <w:rPr>
+                <w:rFonts w:ascii="Times New Roman" w:hAnsi="Times New Roman"/>
                 <w:sz w:val="24"/>
                 <w:szCs w:val="24"/>
                 <w:lang w:eastAsia="en-CA"/>
@@ -132,14 +147,22 @@
           </w:tcPr>
           <w:p>
             <w:pPr>
-              <w:ind w:left="1080"/>
-              <w:rPr>
-                <w:rFonts w:ascii="Times New Roman" w:eastAsia="Times New Roman" w:hAnsi="Times New Roman" w:cs="Times New Roman"/>
-                <w:sz w:val="24"/>
-                <w:szCs w:val="24"/>
-                <w:lang w:eastAsia="en-CA"/>
-              </w:rPr>
-            </w:pPr>
+              <w:rPr>
+                <w:rFonts w:ascii="Times New Roman" w:hAnsi="Times New Roman"/>
+                <w:sz w:val="20"/>
+                <w:szCs w:val="20"/>
+                <w:lang w:eastAsia="ko-KR"/>
+              </w:rPr>
+            </w:pPr>
+            <w:r>
+              <w:rPr>
+                <w:rFonts w:ascii="Times New Roman" w:hAnsi="Times New Roman"/>
+                <w:sz w:val="20"/>
+                <w:szCs w:val="20"/>
+                <w:lang w:eastAsia="ko-KR"/>
+              </w:rPr>
+              <w:t>The target system doesn’t interface between the plant system/environment and the reused software.</w:t>
+            </w:r>
           </w:p>
         </w:tc>
       </w:tr>
@@ -154,20 +177,38 @@
           <w:p>
             <w:pPr>
               <w:rPr>
-                <w:rFonts w:ascii="Times New Roman" w:eastAsia="Times New Roman" w:hAnsi="Times New Roman" w:cs="Times New Roman"/>
-                <w:sz w:val="24"/>
-                <w:szCs w:val="24"/>
-                <w:lang w:eastAsia="en-CA"/>
-              </w:rPr>
-            </w:pPr>
-            <w:r>
-              <w:rPr>
-                <w:rFonts w:ascii="Times New Roman" w:eastAsia="Times New Roman" w:hAnsi="Times New Roman" w:cs="Times New Roman"/>
-                <w:sz w:val="24"/>
-                <w:szCs w:val="24"/>
-                <w:lang w:eastAsia="en-CA"/>
-              </w:rPr>
-              <w:t xml:space="preserve">Q3. How fast can the reused software process data and is that rate satisfactory for the new application? </w:t>
+                <w:rFonts w:ascii="Times New Roman" w:hAnsi="Times New Roman"/>
+                <w:sz w:val="24"/>
+                <w:szCs w:val="24"/>
+                <w:lang w:eastAsia="en-CA"/>
+              </w:rPr>
+            </w:pPr>
+            <w:r>
+              <w:rPr>
+                <w:rFonts w:ascii="Times New Roman" w:hAnsi="Times New Roman"/>
+                <w:sz w:val="24"/>
+                <w:szCs w:val="24"/>
+                <w:lang w:eastAsia="en-CA"/>
+              </w:rPr>
+              <w:t xml:space="preserve">Q3. </w:t>
+            </w:r>
+            <w:r>
+              <w:rPr>
+                <w:rFonts w:ascii="Times New Roman" w:hAnsi="Times New Roman"/>
+                <w:sz w:val="24"/>
+                <w:szCs w:val="24"/>
+                <w:lang w:eastAsia="ko-KR"/>
+              </w:rPr>
+              <w:t>How does the architecture define reusable software for the target and legacy systems</w:t>
+            </w:r>
+            <w:r>
+              <w:rPr>
+                <w:rFonts w:ascii="Times New Roman" w:hAnsi="Times New Roman"/>
+                <w:sz w:val="24"/>
+                <w:szCs w:val="24"/>
+                <w:lang w:eastAsia="en-CA"/>
+              </w:rPr>
+              <w:t xml:space="preserve">? </w:t>
             </w:r>
           </w:p>
         </w:tc>
@@ -177,14 +218,40 @@
           </w:tcPr>
           <w:p>
             <w:pPr>
-              <w:ind w:left="1080"/>
-              <w:rPr>
-                <w:rFonts w:ascii="Times New Roman" w:eastAsia="Times New Roman" w:hAnsi="Times New Roman" w:cs="Times New Roman"/>
-                <w:sz w:val="24"/>
-                <w:szCs w:val="24"/>
-                <w:lang w:eastAsia="en-CA"/>
-              </w:rPr>
-            </w:pPr>
+              <w:rPr>
+                <w:rFonts w:ascii="Times New Roman" w:hAnsi="Times New Roman"/>
+                <w:sz w:val="20"/>
+                <w:szCs w:val="20"/>
+                <w:lang w:eastAsia="ko-KR"/>
+              </w:rPr>
+            </w:pPr>
+            <w:r>
+              <w:rPr>
+                <w:rFonts w:ascii="Times New Roman" w:hAnsi="Times New Roman"/>
+                <w:sz w:val="20"/>
+                <w:szCs w:val="20"/>
+                <w:lang w:eastAsia="ko-KR"/>
+              </w:rPr>
+              <w:t xml:space="preserve">The architecture well defines external legacy systems but doesn’t define reusable component </w:t>
+            </w:r>
+            <w:r>
+              <w:rPr>
+                <w:rFonts w:ascii="Times New Roman" w:hAnsi="Times New Roman"/>
+                <w:sz w:val="20"/>
+                <w:szCs w:val="20"/>
+                <w:lang w:eastAsia="ko-KR"/>
+              </w:rPr>
+              <w:t>of</w:t>
+            </w:r>
+            <w:r>
+              <w:rPr>
+                <w:rFonts w:ascii="Times New Roman" w:hAnsi="Times New Roman"/>
+                <w:sz w:val="20"/>
+                <w:szCs w:val="20"/>
+                <w:lang w:eastAsia="ko-KR"/>
+              </w:rPr>
+              <w:t xml:space="preserve"> the legacy systems.</w:t>
+            </w:r>
           </w:p>
         </w:tc>
       </w:tr>
@@ -199,20 +266,38 @@
           <w:p>
             <w:pPr>
               <w:rPr>
-                <w:rFonts w:ascii="Times New Roman" w:eastAsia="Times New Roman" w:hAnsi="Times New Roman" w:cs="Times New Roman"/>
-                <w:sz w:val="24"/>
-                <w:szCs w:val="24"/>
-                <w:lang w:eastAsia="en-CA"/>
-              </w:rPr>
-            </w:pPr>
-            <w:r>
-              <w:rPr>
-                <w:rFonts w:ascii="Times New Roman" w:eastAsia="Times New Roman" w:hAnsi="Times New Roman" w:cs="Times New Roman"/>
-                <w:sz w:val="24"/>
-                <w:szCs w:val="24"/>
-                <w:lang w:eastAsia="en-CA"/>
-              </w:rPr>
-              <w:t xml:space="preserve">Q4. What software routines or procedures must run prior to the execution of the reused software? </w:t>
+                <w:rFonts w:ascii="Times New Roman" w:hAnsi="Times New Roman"/>
+                <w:sz w:val="24"/>
+                <w:szCs w:val="24"/>
+                <w:lang w:eastAsia="en-CA"/>
+              </w:rPr>
+            </w:pPr>
+            <w:r>
+              <w:rPr>
+                <w:rFonts w:ascii="Times New Roman" w:hAnsi="Times New Roman"/>
+                <w:sz w:val="24"/>
+                <w:szCs w:val="24"/>
+                <w:lang w:eastAsia="en-CA"/>
+              </w:rPr>
+              <w:t xml:space="preserve">Q4. What </w:t>
+            </w:r>
+            <w:r>
+              <w:rPr>
+                <w:rFonts w:ascii="Times New Roman" w:hAnsi="Times New Roman"/>
+                <w:sz w:val="24"/>
+                <w:szCs w:val="24"/>
+                <w:lang w:eastAsia="ko-KR"/>
+              </w:rPr>
+              <w:t>method does the design define to reuse the software</w:t>
+            </w:r>
+            <w:r>
+              <w:rPr>
+                <w:rFonts w:ascii="Times New Roman" w:hAnsi="Times New Roman"/>
+                <w:sz w:val="24"/>
+                <w:szCs w:val="24"/>
+                <w:lang w:eastAsia="en-CA"/>
+              </w:rPr>
+              <w:t xml:space="preserve">? </w:t>
             </w:r>
           </w:p>
         </w:tc>
@@ -222,14 +307,22 @@
           </w:tcPr>
           <w:p>
             <w:pPr>
-              <w:ind w:left="1080"/>
-              <w:rPr>
-                <w:rFonts w:ascii="Times New Roman" w:eastAsia="Times New Roman" w:hAnsi="Times New Roman" w:cs="Times New Roman"/>
-                <w:sz w:val="24"/>
-                <w:szCs w:val="24"/>
-                <w:lang w:eastAsia="en-CA"/>
-              </w:rPr>
-            </w:pPr>
+              <w:rPr>
+                <w:rFonts w:ascii="Times New Roman" w:hAnsi="Times New Roman"/>
+                <w:sz w:val="20"/>
+                <w:szCs w:val="20"/>
+                <w:lang w:eastAsia="ko-KR"/>
+              </w:rPr>
+            </w:pPr>
+            <w:r>
+              <w:rPr>
+                <w:rFonts w:ascii="Times New Roman" w:hAnsi="Times New Roman"/>
+                <w:sz w:val="20"/>
+                <w:szCs w:val="20"/>
+                <w:lang w:eastAsia="ko-KR"/>
+              </w:rPr>
+              <w:t>The design doesn’t define reuse method but each class can be reused for the system extension.</w:t>
+            </w:r>
           </w:p>
         </w:tc>
       </w:tr>
@@ -244,20 +337,38 @@
           <w:p>
             <w:pPr>
               <w:rPr>
-                <w:rFonts w:ascii="Times New Roman" w:eastAsia="Times New Roman" w:hAnsi="Times New Roman" w:cs="Times New Roman"/>
-                <w:sz w:val="24"/>
-                <w:szCs w:val="24"/>
-                <w:lang w:eastAsia="en-CA"/>
-              </w:rPr>
-            </w:pPr>
-            <w:r>
-              <w:rPr>
-                <w:rFonts w:ascii="Times New Roman" w:eastAsia="Times New Roman" w:hAnsi="Times New Roman" w:cs="Times New Roman"/>
-                <w:sz w:val="24"/>
-                <w:szCs w:val="24"/>
-                <w:lang w:eastAsia="en-CA"/>
-              </w:rPr>
-              <w:t xml:space="preserve">Q5. What hardware elements must be initialized prior to executing the reused software? </w:t>
+                <w:rFonts w:ascii="Times New Roman" w:hAnsi="Times New Roman"/>
+                <w:sz w:val="24"/>
+                <w:szCs w:val="24"/>
+                <w:lang w:eastAsia="en-CA"/>
+              </w:rPr>
+            </w:pPr>
+            <w:r>
+              <w:rPr>
+                <w:rFonts w:ascii="Times New Roman" w:hAnsi="Times New Roman"/>
+                <w:sz w:val="24"/>
+                <w:szCs w:val="24"/>
+                <w:lang w:eastAsia="en-CA"/>
+              </w:rPr>
+              <w:t xml:space="preserve">Q5. What </w:t>
+            </w:r>
+            <w:r>
+              <w:rPr>
+                <w:rFonts w:ascii="Times New Roman" w:hAnsi="Times New Roman"/>
+                <w:sz w:val="24"/>
+                <w:szCs w:val="24"/>
+                <w:lang w:eastAsia="ko-KR"/>
+              </w:rPr>
+              <w:t xml:space="preserve">environment </w:t>
+            </w:r>
+            <w:r>
+              <w:rPr>
+                <w:rFonts w:ascii="Times New Roman" w:hAnsi="Times New Roman"/>
+                <w:sz w:val="24"/>
+                <w:szCs w:val="24"/>
+                <w:lang w:eastAsia="en-CA"/>
+              </w:rPr>
+              <w:t xml:space="preserve">must be initialized prior to executing the reused software? </w:t>
             </w:r>
           </w:p>
         </w:tc>
@@ -267,14 +378,22 @@
           </w:tcPr>
           <w:p>
             <w:pPr>
-              <w:ind w:left="1080"/>
-              <w:rPr>
-                <w:rFonts w:ascii="Times New Roman" w:eastAsia="Times New Roman" w:hAnsi="Times New Roman" w:cs="Times New Roman"/>
-                <w:sz w:val="24"/>
-                <w:szCs w:val="24"/>
-                <w:lang w:eastAsia="en-CA"/>
-              </w:rPr>
-            </w:pPr>
+              <w:rPr>
+                <w:rFonts w:ascii="Times New Roman" w:hAnsi="Times New Roman"/>
+                <w:sz w:val="20"/>
+                <w:szCs w:val="20"/>
+                <w:lang w:eastAsia="ko-KR"/>
+              </w:rPr>
+            </w:pPr>
+            <w:r>
+              <w:rPr>
+                <w:rFonts w:ascii="Times New Roman" w:hAnsi="Times New Roman"/>
+                <w:sz w:val="20"/>
+                <w:szCs w:val="20"/>
+                <w:lang w:eastAsia="ko-KR"/>
+              </w:rPr>
+              <w:t>The target system uses Web-based environment but it doesn’t initialize Web-browser UI.</w:t>
+            </w:r>
           </w:p>
         </w:tc>
       </w:tr>
@@ -289,20 +408,38 @@
           <w:p>
             <w:pPr>
               <w:rPr>
-                <w:rFonts w:ascii="Times New Roman" w:eastAsia="Times New Roman" w:hAnsi="Times New Roman" w:cs="Times New Roman"/>
-                <w:sz w:val="24"/>
-                <w:szCs w:val="24"/>
-                <w:lang w:eastAsia="en-CA"/>
-              </w:rPr>
-            </w:pPr>
-            <w:r>
-              <w:rPr>
-                <w:rFonts w:ascii="Times New Roman" w:eastAsia="Times New Roman" w:hAnsi="Times New Roman" w:cs="Times New Roman"/>
-                <w:sz w:val="24"/>
-                <w:szCs w:val="24"/>
-                <w:lang w:eastAsia="en-CA"/>
-              </w:rPr>
-              <w:t xml:space="preserve">Q6. What schema does the project adopt to reuse software components in design phase? </w:t>
+                <w:rFonts w:ascii="Times New Roman" w:hAnsi="Times New Roman"/>
+                <w:sz w:val="24"/>
+                <w:szCs w:val="24"/>
+                <w:lang w:eastAsia="en-CA"/>
+              </w:rPr>
+            </w:pPr>
+            <w:r>
+              <w:rPr>
+                <w:rFonts w:ascii="Times New Roman" w:hAnsi="Times New Roman"/>
+                <w:sz w:val="24"/>
+                <w:szCs w:val="24"/>
+                <w:lang w:eastAsia="en-CA"/>
+              </w:rPr>
+              <w:t xml:space="preserve">Q6. What schema does the project adopt to reuse software components in </w:t>
+            </w:r>
+            <w:r>
+              <w:rPr>
+                <w:rFonts w:ascii="Times New Roman" w:hAnsi="Times New Roman"/>
+                <w:sz w:val="24"/>
+                <w:szCs w:val="24"/>
+                <w:lang w:eastAsia="en-CA"/>
+              </w:rPr>
+              <w:t>the design phase</w:t>
+            </w:r>
+            <w:r>
+              <w:rPr>
+                <w:rFonts w:ascii="Times New Roman" w:hAnsi="Times New Roman"/>
+                <w:sz w:val="24"/>
+                <w:szCs w:val="24"/>
+                <w:lang w:eastAsia="en-CA"/>
+              </w:rPr>
+              <w:t xml:space="preserve">? </w:t>
             </w:r>
           </w:p>
         </w:tc>
@@ -312,14 +449,40 @@
           </w:tcPr>
           <w:p>
             <w:pPr>
-              <w:ind w:left="1080"/>
-              <w:rPr>
-                <w:rFonts w:ascii="Times New Roman" w:eastAsia="Times New Roman" w:hAnsi="Times New Roman" w:cs="Times New Roman"/>
-                <w:sz w:val="24"/>
-                <w:szCs w:val="24"/>
-                <w:lang w:eastAsia="en-CA"/>
-              </w:rPr>
-            </w:pPr>
+              <w:rPr>
+                <w:rFonts w:ascii="Times New Roman" w:hAnsi="Times New Roman"/>
+                <w:sz w:val="20"/>
+                <w:szCs w:val="20"/>
+                <w:lang w:eastAsia="ko-KR"/>
+              </w:rPr>
+            </w:pPr>
+            <w:r>
+              <w:rPr>
+                <w:rFonts w:ascii="Times New Roman" w:hAnsi="Times New Roman"/>
+                <w:sz w:val="20"/>
+                <w:szCs w:val="20"/>
+                <w:lang w:eastAsia="ko-KR"/>
+              </w:rPr>
+              <w:t xml:space="preserve">The project document doesn’t define </w:t>
+            </w:r>
+            <w:r>
+              <w:rPr>
+                <w:rFonts w:ascii="Times New Roman" w:hAnsi="Times New Roman"/>
+                <w:sz w:val="20"/>
+                <w:szCs w:val="20"/>
+                <w:lang w:eastAsia="ko-KR"/>
+              </w:rPr>
+              <w:t>a reusable software schema</w:t>
+            </w:r>
+            <w:r>
+              <w:rPr>
+                <w:rFonts w:ascii="Times New Roman" w:hAnsi="Times New Roman"/>
+                <w:sz w:val="20"/>
+                <w:szCs w:val="20"/>
+                <w:lang w:eastAsia="ko-KR"/>
+              </w:rPr>
+              <w:t>.</w:t>
+            </w:r>
           </w:p>
         </w:tc>
       </w:tr>
@@ -334,20 +497,38 @@
           <w:p>
             <w:pPr>
               <w:rPr>
-                <w:rFonts w:ascii="Times New Roman" w:eastAsia="Times New Roman" w:hAnsi="Times New Roman" w:cs="Times New Roman"/>
-                <w:sz w:val="24"/>
-                <w:szCs w:val="24"/>
-                <w:lang w:eastAsia="en-CA"/>
-              </w:rPr>
-            </w:pPr>
-            <w:r>
-              <w:rPr>
-                <w:rFonts w:ascii="Times New Roman" w:eastAsia="Times New Roman" w:hAnsi="Times New Roman" w:cs="Times New Roman"/>
-                <w:sz w:val="24"/>
-                <w:szCs w:val="24"/>
-                <w:lang w:eastAsia="en-CA"/>
-              </w:rPr>
-              <w:t>Q7. Does the each component in the design have specific, clear and well defined operations in the each interface?</w:t>
+                <w:rFonts w:ascii="Times New Roman" w:hAnsi="Times New Roman"/>
+                <w:sz w:val="24"/>
+                <w:szCs w:val="24"/>
+                <w:lang w:eastAsia="en-CA"/>
+              </w:rPr>
+            </w:pPr>
+            <w:r>
+              <w:rPr>
+                <w:rFonts w:ascii="Times New Roman" w:hAnsi="Times New Roman"/>
+                <w:sz w:val="24"/>
+                <w:szCs w:val="24"/>
+                <w:lang w:eastAsia="en-CA"/>
+              </w:rPr>
+              <w:t xml:space="preserve">Q7. Does the each component in the design </w:t>
+            </w:r>
+            <w:r>
+              <w:rPr>
+                <w:rFonts w:ascii="Times New Roman" w:hAnsi="Times New Roman"/>
+                <w:sz w:val="24"/>
+                <w:szCs w:val="24"/>
+                <w:lang w:eastAsia="en-CA"/>
+              </w:rPr>
+              <w:t>has</w:t>
+            </w:r>
+            <w:r>
+              <w:rPr>
+                <w:rFonts w:ascii="Times New Roman" w:hAnsi="Times New Roman"/>
+                <w:sz w:val="24"/>
+                <w:szCs w:val="24"/>
+                <w:lang w:eastAsia="en-CA"/>
+              </w:rPr>
+              <w:t xml:space="preserve"> specific, clear and well defined operations in the each interface?</w:t>
             </w:r>
           </w:p>
         </w:tc>
@@ -357,14 +538,40 @@
           </w:tcPr>
           <w:p>
             <w:pPr>
-              <w:ind w:left="1080"/>
-              <w:rPr>
-                <w:rFonts w:ascii="Times New Roman" w:eastAsia="Times New Roman" w:hAnsi="Times New Roman" w:cs="Times New Roman"/>
-                <w:sz w:val="24"/>
-                <w:szCs w:val="24"/>
-                <w:lang w:eastAsia="en-CA"/>
-              </w:rPr>
-            </w:pPr>
+              <w:rPr>
+                <w:rFonts w:ascii="Times New Roman" w:hAnsi="Times New Roman"/>
+                <w:sz w:val="20"/>
+                <w:szCs w:val="20"/>
+                <w:lang w:eastAsia="ko-KR"/>
+              </w:rPr>
+            </w:pPr>
+            <w:r>
+              <w:rPr>
+                <w:rFonts w:ascii="Times New Roman" w:hAnsi="Times New Roman"/>
+                <w:sz w:val="20"/>
+                <w:szCs w:val="20"/>
+                <w:lang w:eastAsia="ko-KR"/>
+              </w:rPr>
+              <w:t xml:space="preserve">The component diagram doesn’t define </w:t>
+            </w:r>
+            <w:r>
+              <w:rPr>
+                <w:rFonts w:ascii="Times New Roman" w:hAnsi="Times New Roman"/>
+                <w:sz w:val="20"/>
+                <w:szCs w:val="20"/>
+                <w:lang w:eastAsia="ko-KR"/>
+              </w:rPr>
+              <w:t>an interface</w:t>
+            </w:r>
+            <w:r>
+              <w:rPr>
+                <w:rFonts w:ascii="Times New Roman" w:hAnsi="Times New Roman"/>
+                <w:sz w:val="20"/>
+                <w:szCs w:val="20"/>
+                <w:lang w:eastAsia="ko-KR"/>
+              </w:rPr>
+              <w:t xml:space="preserve"> for access. Each component designed roughly.</w:t>
+            </w:r>
           </w:p>
         </w:tc>
       </w:tr>
@@ -379,15 +586,15 @@
           <w:p>
             <w:pPr>
               <w:rPr>
-                <w:rFonts w:ascii="Times New Roman" w:eastAsia="Times New Roman" w:hAnsi="Times New Roman" w:cs="Times New Roman"/>
-                <w:sz w:val="24"/>
-                <w:szCs w:val="24"/>
-                <w:lang w:eastAsia="en-CA"/>
-              </w:rPr>
-            </w:pPr>
-            <w:r>
-              <w:rPr>
-                <w:rFonts w:ascii="Times New Roman" w:eastAsia="Times New Roman" w:hAnsi="Times New Roman" w:cs="Times New Roman"/>
+                <w:rFonts w:ascii="Times New Roman" w:hAnsi="Times New Roman"/>
+                <w:sz w:val="24"/>
+                <w:szCs w:val="24"/>
+                <w:lang w:eastAsia="en-CA"/>
+              </w:rPr>
+            </w:pPr>
+            <w:r>
+              <w:rPr>
+                <w:rFonts w:ascii="Times New Roman" w:hAnsi="Times New Roman"/>
                 <w:sz w:val="24"/>
                 <w:szCs w:val="24"/>
                 <w:lang w:eastAsia="en-CA"/>
@@ -402,20 +609,28 @@
           </w:tcPr>
           <w:p>
             <w:pPr>
-              <w:ind w:left="1080"/>
-              <w:rPr>
-                <w:rFonts w:ascii="Times New Roman" w:eastAsia="Times New Roman" w:hAnsi="Times New Roman" w:cs="Times New Roman"/>
-                <w:sz w:val="24"/>
-                <w:szCs w:val="24"/>
-                <w:lang w:eastAsia="en-CA"/>
-              </w:rPr>
-            </w:pPr>
-          </w:p>
-        </w:tc>
-      </w:tr>
-      <w:tr>
-        <w:trPr>
-          <w:trHeight w:val="552"/>
+              <w:rPr>
+                <w:rFonts w:ascii="Times New Roman" w:hAnsi="Times New Roman"/>
+                <w:sz w:val="20"/>
+                <w:szCs w:val="20"/>
+                <w:lang w:eastAsia="ko-KR"/>
+              </w:rPr>
+            </w:pPr>
+            <w:r>
+              <w:rPr>
+                <w:rFonts w:ascii="Times New Roman" w:hAnsi="Times New Roman"/>
+                <w:sz w:val="20"/>
+                <w:szCs w:val="20"/>
+                <w:lang w:eastAsia="ko-KR"/>
+              </w:rPr>
+              <w:t>The components are not well designed for reuse but classes are well designed for repeated usage.</w:t>
+            </w:r>
+          </w:p>
+        </w:tc>
+      </w:tr>
+      <w:tr>
+        <w:trPr>
+          <w:trHeight w:val="1764"/>
         </w:trPr>
         <w:tc>
           <w:tcPr>
@@ -424,22 +639,80 @@
           <w:p>
             <w:pPr>
               <w:rPr>
-                <w:rFonts w:ascii="Times New Roman" w:eastAsia="Times New Roman" w:hAnsi="Times New Roman" w:cs="Times New Roman"/>
-                <w:sz w:val="24"/>
-                <w:szCs w:val="24"/>
-                <w:lang w:eastAsia="en-CA"/>
-              </w:rPr>
-            </w:pPr>
-            <w:r>
-              <w:rPr>
-                <w:rFonts w:ascii="Times New Roman" w:eastAsia="Times New Roman" w:hAnsi="Times New Roman" w:cs="Times New Roman"/>
-                <w:sz w:val="24"/>
-                <w:szCs w:val="24"/>
+                <w:rFonts w:ascii="Times New Roman" w:hAnsi="Times New Roman"/>
+                <w:sz w:val="24"/>
+                <w:szCs w:val="24"/>
+                <w:u w:val="single"/>
+                <w:lang w:eastAsia="ko-KR"/>
+              </w:rPr>
+            </w:pPr>
+            <w:r>
+              <w:rPr>
+                <w:rFonts w:ascii="Times New Roman" w:hAnsi="Times New Roman"/>
+                <w:sz w:val="24"/>
+                <w:szCs w:val="24"/>
+                <w:u w:val="single"/>
                 <w:lang w:eastAsia="en-CA"/>
               </w:rPr>
               <w:t>Analysis and Recommendation</w:t>
             </w:r>
           </w:p>
+          <w:p>
+            <w:pPr>
+              <w:rPr>
+                <w:rFonts w:ascii="Times New Roman" w:hAnsi="Times New Roman"/>
+                <w:sz w:val="20"/>
+                <w:szCs w:val="20"/>
+                <w:lang w:eastAsia="ko-KR"/>
+              </w:rPr>
+            </w:pPr>
+            <w:r>
+              <w:rPr>
+                <w:rFonts w:ascii="Times New Roman" w:hAnsi="Times New Roman"/>
+                <w:sz w:val="20"/>
+                <w:szCs w:val="20"/>
+                <w:lang w:eastAsia="ko-KR"/>
+              </w:rPr>
+              <w:t>The design document doesn’t consider software reusability for the legacy and the target system.</w:t>
+            </w:r>
+            <w:r>
+              <w:rPr>
+                <w:rFonts w:ascii="Times New Roman" w:hAnsi="Times New Roman"/>
+                <w:sz w:val="20"/>
+                <w:szCs w:val="20"/>
+                <w:lang w:eastAsia="ko-KR"/>
+              </w:rPr>
+              <w:t xml:space="preserve"> To improve the system quality and to reduce project cost, it is recommended that the project adopts software reuse strategy and technology.</w:t>
+            </w:r>
+          </w:p>
+          <w:p>
+            <w:pPr>
+              <w:rPr>
+                <w:rFonts w:ascii="Times New Roman" w:hAnsi="Times New Roman"/>
+                <w:sz w:val="20"/>
+                <w:szCs w:val="20"/>
+                <w:lang w:eastAsia="ko-KR"/>
+              </w:rPr>
+            </w:pPr>
+            <w:r>
+              <w:rPr>
+                <w:rFonts w:ascii="Times New Roman" w:hAnsi="Times New Roman"/>
+                <w:sz w:val="20"/>
+                <w:szCs w:val="20"/>
+                <w:lang w:eastAsia="ko-KR"/>
+              </w:rPr>
+              <w:t xml:space="preserve">Especially, RAS(Reusable Asset Specification) of OMG </w:t>
+            </w:r>
+            <w:r>
+              <w:rPr>
+                <w:rFonts w:ascii="Times New Roman" w:hAnsi="Times New Roman"/>
+                <w:sz w:val="20"/>
+                <w:szCs w:val="20"/>
+                <w:lang w:eastAsia="ko-KR"/>
+              </w:rPr>
+              <w:t>is a set of guidelines and recommendations about the structure, content, and descriptions of reusable software assets.</w:t>
+            </w:r>
+          </w:p>
         </w:tc>
         <w:tc>
           <w:tcPr>
@@ -447,11 +720,10 @@
           </w:tcPr>
           <w:p>
             <w:pPr>
-              <w:ind w:left="1080"/>
-              <w:rPr>
-                <w:rFonts w:ascii="Times New Roman" w:eastAsia="Times New Roman" w:hAnsi="Times New Roman" w:cs="Times New Roman"/>
-                <w:sz w:val="24"/>
-                <w:szCs w:val="24"/>
+              <w:rPr>
+                <w:rFonts w:ascii="Times New Roman" w:hAnsi="Times New Roman"/>
+                <w:sz w:val="20"/>
+                <w:szCs w:val="20"/>
                 <w:lang w:eastAsia="en-CA"/>
               </w:rPr>
             </w:pPr>
@@ -463,7 +735,7 @@
       <w:pPr>
         <w:ind w:left="1440"/>
         <w:rPr>
-          <w:rFonts w:ascii="Times New Roman" w:eastAsia="Times New Roman" w:hAnsi="Times New Roman" w:cs="Times New Roman"/>
+          <w:rFonts w:ascii="Times New Roman" w:hAnsi="Times New Roman"/>
           <w:sz w:val="24"/>
           <w:szCs w:val="24"/>
           <w:lang w:eastAsia="en-CA"/>
@@ -472,9 +744,16 @@
     </w:p>
     <w:tbl>
       <w:tblPr>
-        <w:tblStyle w:val="TableGrid"/>
         <w:tblW w:w="9606" w:type="dxa"/>
-        <w:tblLook w:val="04A0" w:firstRow="1" w:lastRow="0" w:firstColumn="1" w:lastColumn="0" w:noHBand="0" w:noVBand="1"/>
+        <w:tblBorders>
+          <w:top w:val="single" w:sz="4" w:space="0" w:color="auto"/>
+          <w:left w:val="single" w:sz="4" w:space="0" w:color="auto"/>
+          <w:bottom w:val="single" w:sz="4" w:space="0" w:color="auto"/>
+          <w:right w:val="single" w:sz="4" w:space="0" w:color="auto"/>
+          <w:insideH w:val="single" w:sz="4" w:space="0" w:color="auto"/>
+          <w:insideV w:val="single" w:sz="4" w:space="0" w:color="auto"/>
+        </w:tblBorders>
+        <w:tblLook w:val="00A0"/>
       </w:tblPr>
       <w:tblGrid>
         <w:gridCol w:w="5661"/>
@@ -493,7 +772,7 @@
             <w:pPr>
               <w:ind w:left="360"/>
               <w:rPr>
-                <w:rFonts w:ascii="Times New Roman" w:eastAsia="Times New Roman" w:hAnsi="Times New Roman" w:cs="Times New Roman"/>
+                <w:rFonts w:ascii="Times New Roman" w:hAnsi="Times New Roman"/>
                 <w:b/>
                 <w:sz w:val="24"/>
                 <w:szCs w:val="24"/>
@@ -502,7 +781,7 @@
             </w:pPr>
             <w:r>
               <w:rPr>
-                <w:rFonts w:ascii="Times New Roman" w:eastAsia="Times New Roman" w:hAnsi="Times New Roman" w:cs="Times New Roman"/>
+                <w:rFonts w:ascii="Times New Roman" w:hAnsi="Times New Roman"/>
                 <w:b/>
                 <w:sz w:val="24"/>
                 <w:szCs w:val="24"/>
@@ -524,15 +803,15 @@
           <w:p>
             <w:pPr>
               <w:rPr>
-                <w:rFonts w:ascii="Times New Roman" w:eastAsia="Times New Roman" w:hAnsi="Times New Roman" w:cs="Times New Roman"/>
-                <w:sz w:val="24"/>
-                <w:szCs w:val="24"/>
-                <w:lang w:eastAsia="en-CA"/>
-              </w:rPr>
-            </w:pPr>
-            <w:r>
-              <w:rPr>
-                <w:rFonts w:ascii="Times New Roman" w:eastAsia="Times New Roman" w:hAnsi="Times New Roman" w:cs="Times New Roman"/>
+                <w:rFonts w:ascii="Times New Roman" w:hAnsi="Times New Roman"/>
+                <w:sz w:val="24"/>
+                <w:szCs w:val="24"/>
+                <w:lang w:eastAsia="en-CA"/>
+              </w:rPr>
+            </w:pPr>
+            <w:r>
+              <w:rPr>
+                <w:rFonts w:ascii="Times New Roman" w:hAnsi="Times New Roman"/>
                 <w:sz w:val="24"/>
                 <w:szCs w:val="24"/>
                 <w:lang w:eastAsia="en-CA"/>
@@ -548,7 +827,7 @@
           <w:p>
             <w:pPr>
               <w:rPr>
-                <w:rFonts w:ascii="Times New Roman" w:eastAsia="Times New Roman" w:hAnsi="Times New Roman" w:cs="Times New Roman"/>
+                <w:rFonts w:ascii="Times New Roman" w:hAnsi="Times New Roman"/>
                 <w:sz w:val="24"/>
                 <w:szCs w:val="24"/>
                 <w:lang w:eastAsia="en-CA"/>
@@ -570,15 +849,15 @@
           <w:p>
             <w:pPr>
               <w:rPr>
-                <w:rFonts w:ascii="Times New Roman" w:eastAsia="Times New Roman" w:hAnsi="Times New Roman" w:cs="Times New Roman"/>
-                <w:sz w:val="24"/>
-                <w:szCs w:val="24"/>
-                <w:lang w:eastAsia="en-CA"/>
-              </w:rPr>
-            </w:pPr>
-            <w:r>
-              <w:rPr>
-                <w:rFonts w:ascii="Times New Roman" w:eastAsia="Times New Roman" w:hAnsi="Times New Roman" w:cs="Times New Roman"/>
+                <w:rFonts w:ascii="Times New Roman" w:hAnsi="Times New Roman"/>
+                <w:sz w:val="24"/>
+                <w:szCs w:val="24"/>
+                <w:lang w:eastAsia="en-CA"/>
+              </w:rPr>
+            </w:pPr>
+            <w:r>
+              <w:rPr>
+                <w:rFonts w:ascii="Times New Roman" w:hAnsi="Times New Roman"/>
                 <w:sz w:val="24"/>
                 <w:szCs w:val="24"/>
                 <w:lang w:eastAsia="en-CA"/>
@@ -595,7 +874,7 @@
             <w:pPr>
               <w:ind w:left="1080"/>
               <w:rPr>
-                <w:rFonts w:ascii="Times New Roman" w:eastAsia="Times New Roman" w:hAnsi="Times New Roman" w:cs="Times New Roman"/>
+                <w:rFonts w:ascii="Times New Roman" w:hAnsi="Times New Roman"/>
                 <w:sz w:val="24"/>
                 <w:szCs w:val="24"/>
                 <w:lang w:eastAsia="en-CA"/>
@@ -615,15 +894,15 @@
           <w:p>
             <w:pPr>
               <w:rPr>
-                <w:rFonts w:ascii="Times New Roman" w:eastAsia="Times New Roman" w:hAnsi="Times New Roman" w:cs="Times New Roman"/>
-                <w:sz w:val="24"/>
-                <w:szCs w:val="24"/>
-                <w:lang w:eastAsia="en-CA"/>
-              </w:rPr>
-            </w:pPr>
-            <w:r>
-              <w:rPr>
-                <w:rFonts w:ascii="Times New Roman" w:eastAsia="Times New Roman" w:hAnsi="Times New Roman" w:cs="Times New Roman"/>
+                <w:rFonts w:ascii="Times New Roman" w:hAnsi="Times New Roman"/>
+                <w:sz w:val="24"/>
+                <w:szCs w:val="24"/>
+                <w:lang w:eastAsia="en-CA"/>
+              </w:rPr>
+            </w:pPr>
+            <w:r>
+              <w:rPr>
+                <w:rFonts w:ascii="Times New Roman" w:hAnsi="Times New Roman"/>
                 <w:sz w:val="24"/>
                 <w:szCs w:val="24"/>
                 <w:lang w:eastAsia="en-CA"/>
@@ -640,7 +919,7 @@
             <w:pPr>
               <w:ind w:left="1080"/>
               <w:rPr>
-                <w:rFonts w:ascii="Times New Roman" w:eastAsia="Times New Roman" w:hAnsi="Times New Roman" w:cs="Times New Roman"/>
+                <w:rFonts w:ascii="Times New Roman" w:hAnsi="Times New Roman"/>
                 <w:sz w:val="24"/>
                 <w:szCs w:val="24"/>
                 <w:lang w:eastAsia="en-CA"/>
@@ -660,15 +939,15 @@
           <w:p>
             <w:pPr>
               <w:rPr>
-                <w:rFonts w:ascii="Times New Roman" w:eastAsia="Times New Roman" w:hAnsi="Times New Roman" w:cs="Times New Roman"/>
-                <w:sz w:val="24"/>
-                <w:szCs w:val="24"/>
-                <w:lang w:eastAsia="en-CA"/>
-              </w:rPr>
-            </w:pPr>
-            <w:r>
-              <w:rPr>
-                <w:rFonts w:ascii="Times New Roman" w:eastAsia="Times New Roman" w:hAnsi="Times New Roman" w:cs="Times New Roman"/>
+                <w:rFonts w:ascii="Times New Roman" w:hAnsi="Times New Roman"/>
+                <w:sz w:val="24"/>
+                <w:szCs w:val="24"/>
+                <w:lang w:eastAsia="en-CA"/>
+              </w:rPr>
+            </w:pPr>
+            <w:r>
+              <w:rPr>
+                <w:rFonts w:ascii="Times New Roman" w:hAnsi="Times New Roman"/>
                 <w:sz w:val="24"/>
                 <w:szCs w:val="24"/>
                 <w:lang w:eastAsia="en-CA"/>
@@ -684,15 +963,15 @@
           <w:p>
             <w:pPr>
               <w:rPr>
-                <w:rFonts w:ascii="Times New Roman" w:eastAsia="Times New Roman" w:hAnsi="Times New Roman" w:cs="Times New Roman"/>
-                <w:sz w:val="24"/>
-                <w:szCs w:val="24"/>
-                <w:lang w:eastAsia="en-CA"/>
-              </w:rPr>
-            </w:pPr>
-            <w:r>
-              <w:rPr>
-                <w:rFonts w:ascii="Times New Roman" w:eastAsia="Times New Roman" w:hAnsi="Times New Roman" w:cs="Times New Roman"/>
+                <w:rFonts w:ascii="Times New Roman" w:hAnsi="Times New Roman"/>
+                <w:sz w:val="24"/>
+                <w:szCs w:val="24"/>
+                <w:lang w:eastAsia="en-CA"/>
+              </w:rPr>
+            </w:pPr>
+            <w:r>
+              <w:rPr>
+                <w:rFonts w:ascii="Times New Roman" w:hAnsi="Times New Roman"/>
                 <w:sz w:val="24"/>
                 <w:szCs w:val="24"/>
                 <w:lang w:eastAsia="en-CA"/>
@@ -713,15 +992,15 @@
           <w:p>
             <w:pPr>
               <w:rPr>
-                <w:rFonts w:ascii="Times New Roman" w:eastAsia="Times New Roman" w:hAnsi="Times New Roman" w:cs="Times New Roman"/>
-                <w:sz w:val="24"/>
-                <w:szCs w:val="24"/>
-                <w:lang w:eastAsia="en-CA"/>
-              </w:rPr>
-            </w:pPr>
-            <w:r>
-              <w:rPr>
-                <w:rFonts w:ascii="Times New Roman" w:eastAsia="Times New Roman" w:hAnsi="Times New Roman" w:cs="Times New Roman"/>
+                <w:rFonts w:ascii="Times New Roman" w:hAnsi="Times New Roman"/>
+                <w:sz w:val="24"/>
+                <w:szCs w:val="24"/>
+                <w:lang w:eastAsia="en-CA"/>
+              </w:rPr>
+            </w:pPr>
+            <w:r>
+              <w:rPr>
+                <w:rFonts w:ascii="Times New Roman" w:hAnsi="Times New Roman"/>
                 <w:sz w:val="24"/>
                 <w:szCs w:val="24"/>
                 <w:lang w:eastAsia="en-CA"/>
@@ -737,40 +1016,20 @@
           <w:p>
             <w:pPr>
               <w:rPr>
-                <w:rFonts w:ascii="Times New Roman" w:eastAsia="Times New Roman" w:hAnsi="Times New Roman" w:cs="Times New Roman"/>
-                <w:sz w:val="24"/>
-                <w:szCs w:val="24"/>
-                <w:lang w:eastAsia="en-CA"/>
-              </w:rPr>
-            </w:pPr>
-            <w:r>
-              <w:rPr>
-                <w:rFonts w:ascii="Times New Roman" w:eastAsia="Times New Roman" w:hAnsi="Times New Roman" w:cs="Times New Roman"/>
-                <w:sz w:val="24"/>
-                <w:szCs w:val="24"/>
-                <w:lang w:eastAsia="en-CA"/>
-              </w:rPr>
-              <w:t xml:space="preserve">The system uniformly runs its processes to carry out </w:t>
-            </w:r>
-            <w:proofErr w:type="spellStart"/>
-            <w:r>
-              <w:rPr>
-                <w:rFonts w:ascii="Times New Roman" w:eastAsia="Times New Roman" w:hAnsi="Times New Roman" w:cs="Times New Roman"/>
-                <w:sz w:val="24"/>
-                <w:szCs w:val="24"/>
-                <w:lang w:eastAsia="en-CA"/>
-              </w:rPr>
-              <w:t>it’s</w:t>
-            </w:r>
-            <w:proofErr w:type="spellEnd"/>
-            <w:r>
-              <w:rPr>
-                <w:rFonts w:ascii="Times New Roman" w:eastAsia="Times New Roman" w:hAnsi="Times New Roman" w:cs="Times New Roman"/>
-                <w:sz w:val="24"/>
-                <w:szCs w:val="24"/>
-                <w:lang w:eastAsia="en-CA"/>
-              </w:rPr>
-              <w:t xml:space="preserve"> tasks</w:t>
+                <w:rFonts w:ascii="Times New Roman" w:hAnsi="Times New Roman"/>
+                <w:sz w:val="24"/>
+                <w:szCs w:val="24"/>
+                <w:lang w:eastAsia="en-CA"/>
+              </w:rPr>
+            </w:pPr>
+            <w:r>
+              <w:rPr>
+                <w:rFonts w:ascii="Times New Roman" w:hAnsi="Times New Roman"/>
+                <w:sz w:val="24"/>
+                <w:szCs w:val="24"/>
+                <w:lang w:eastAsia="en-CA"/>
+              </w:rPr>
+              <w:t>The system uniformly runs its processes to carry out it’s tasks</w:t>
             </w:r>
           </w:p>
         </w:tc>
@@ -786,20 +1045,19 @@
           <w:p>
             <w:pPr>
               <w:rPr>
-                <w:rFonts w:ascii="Times New Roman" w:eastAsia="Times New Roman" w:hAnsi="Times New Roman" w:cs="Times New Roman"/>
-                <w:sz w:val="24"/>
-                <w:szCs w:val="24"/>
-                <w:lang w:eastAsia="en-CA"/>
-              </w:rPr>
-            </w:pPr>
-            <w:r>
-              <w:rPr>
-                <w:rFonts w:ascii="Times New Roman" w:eastAsia="Times New Roman" w:hAnsi="Times New Roman" w:cs="Times New Roman"/>
-                <w:sz w:val="24"/>
-                <w:szCs w:val="24"/>
-                <w:lang w:eastAsia="en-CA"/>
-              </w:rPr>
-              <w:lastRenderedPageBreak/>
+                <w:rFonts w:ascii="Times New Roman" w:hAnsi="Times New Roman"/>
+                <w:sz w:val="24"/>
+                <w:szCs w:val="24"/>
+                <w:lang w:eastAsia="en-CA"/>
+              </w:rPr>
+            </w:pPr>
+            <w:r>
+              <w:rPr>
+                <w:rFonts w:ascii="Times New Roman" w:hAnsi="Times New Roman"/>
+                <w:sz w:val="24"/>
+                <w:szCs w:val="24"/>
+                <w:lang w:eastAsia="en-CA"/>
+              </w:rPr>
               <w:t>Q6. How much memory is allocated to each component?</w:t>
             </w:r>
           </w:p>
@@ -811,15 +1069,15 @@
           <w:p>
             <w:pPr>
               <w:rPr>
-                <w:rFonts w:ascii="Times New Roman" w:eastAsia="Times New Roman" w:hAnsi="Times New Roman" w:cs="Times New Roman"/>
-                <w:sz w:val="24"/>
-                <w:szCs w:val="24"/>
-                <w:lang w:eastAsia="en-CA"/>
-              </w:rPr>
-            </w:pPr>
-            <w:r>
-              <w:rPr>
-                <w:rFonts w:ascii="Times New Roman" w:eastAsia="Times New Roman" w:hAnsi="Times New Roman" w:cs="Times New Roman"/>
+                <w:rFonts w:ascii="Times New Roman" w:hAnsi="Times New Roman"/>
+                <w:sz w:val="24"/>
+                <w:szCs w:val="24"/>
+                <w:lang w:eastAsia="en-CA"/>
+              </w:rPr>
+            </w:pPr>
+            <w:r>
+              <w:rPr>
+                <w:rFonts w:ascii="Times New Roman" w:hAnsi="Times New Roman"/>
                 <w:sz w:val="24"/>
                 <w:szCs w:val="24"/>
                 <w:lang w:eastAsia="en-CA"/>
@@ -840,15 +1098,15 @@
           <w:p>
             <w:pPr>
               <w:rPr>
-                <w:rFonts w:ascii="Times New Roman" w:eastAsia="Times New Roman" w:hAnsi="Times New Roman" w:cs="Times New Roman"/>
-                <w:sz w:val="24"/>
-                <w:szCs w:val="24"/>
-                <w:lang w:eastAsia="en-CA"/>
-              </w:rPr>
-            </w:pPr>
-            <w:r>
-              <w:rPr>
-                <w:rFonts w:ascii="Times New Roman" w:eastAsia="Times New Roman" w:hAnsi="Times New Roman" w:cs="Times New Roman"/>
+                <w:rFonts w:ascii="Times New Roman" w:hAnsi="Times New Roman"/>
+                <w:sz w:val="24"/>
+                <w:szCs w:val="24"/>
+                <w:lang w:eastAsia="en-CA"/>
+              </w:rPr>
+            </w:pPr>
+            <w:r>
+              <w:rPr>
+                <w:rFonts w:ascii="Times New Roman" w:hAnsi="Times New Roman"/>
                 <w:sz w:val="24"/>
                 <w:szCs w:val="24"/>
                 <w:lang w:eastAsia="en-CA"/>
@@ -864,40 +1122,20 @@
           <w:p>
             <w:pPr>
               <w:rPr>
-                <w:rFonts w:ascii="Times New Roman" w:eastAsia="Times New Roman" w:hAnsi="Times New Roman" w:cs="Times New Roman"/>
-                <w:sz w:val="24"/>
-                <w:szCs w:val="24"/>
-                <w:lang w:eastAsia="en-CA"/>
-              </w:rPr>
-            </w:pPr>
-            <w:r>
-              <w:rPr>
-                <w:rFonts w:ascii="Times New Roman" w:eastAsia="Times New Roman" w:hAnsi="Times New Roman" w:cs="Times New Roman"/>
-                <w:sz w:val="24"/>
-                <w:szCs w:val="24"/>
-                <w:lang w:eastAsia="en-CA"/>
-              </w:rPr>
-              <w:t xml:space="preserve">The data flow diagram explains the process from which the user inputs information &amp; commands, to the point where the system outputs its </w:t>
-            </w:r>
-            <w:proofErr w:type="spellStart"/>
-            <w:r>
-              <w:rPr>
-                <w:rFonts w:ascii="Times New Roman" w:eastAsia="Times New Roman" w:hAnsi="Times New Roman" w:cs="Times New Roman"/>
-                <w:sz w:val="24"/>
-                <w:szCs w:val="24"/>
-                <w:lang w:eastAsia="en-CA"/>
-              </w:rPr>
-              <w:t>reponses</w:t>
-            </w:r>
-            <w:proofErr w:type="spellEnd"/>
-            <w:r>
-              <w:rPr>
-                <w:rFonts w:ascii="Times New Roman" w:eastAsia="Times New Roman" w:hAnsi="Times New Roman" w:cs="Times New Roman"/>
-                <w:sz w:val="24"/>
-                <w:szCs w:val="24"/>
-                <w:lang w:eastAsia="en-CA"/>
-              </w:rPr>
-              <w:t xml:space="preserve"> accordingly</w:t>
+                <w:rFonts w:ascii="Times New Roman" w:hAnsi="Times New Roman"/>
+                <w:sz w:val="24"/>
+                <w:szCs w:val="24"/>
+                <w:lang w:eastAsia="en-CA"/>
+              </w:rPr>
+            </w:pPr>
+            <w:r>
+              <w:rPr>
+                <w:rFonts w:ascii="Times New Roman" w:hAnsi="Times New Roman"/>
+                <w:sz w:val="24"/>
+                <w:szCs w:val="24"/>
+                <w:lang w:eastAsia="en-CA"/>
+              </w:rPr>
+              <w:t>The data flow diagram explains the process from which the user inputs information &amp; commands, to the point where the system outputs its reponses accordingly</w:t>
             </w:r>
           </w:p>
         </w:tc>
@@ -913,15 +1151,15 @@
           <w:p>
             <w:pPr>
               <w:rPr>
-                <w:rFonts w:ascii="Times New Roman" w:eastAsia="Times New Roman" w:hAnsi="Times New Roman" w:cs="Times New Roman"/>
-                <w:sz w:val="24"/>
-                <w:szCs w:val="24"/>
-                <w:lang w:eastAsia="en-CA"/>
-              </w:rPr>
-            </w:pPr>
-            <w:r>
-              <w:rPr>
-                <w:rFonts w:ascii="Times New Roman" w:eastAsia="Times New Roman" w:hAnsi="Times New Roman" w:cs="Times New Roman"/>
+                <w:rFonts w:ascii="Times New Roman" w:hAnsi="Times New Roman"/>
+                <w:sz w:val="24"/>
+                <w:szCs w:val="24"/>
+                <w:lang w:eastAsia="en-CA"/>
+              </w:rPr>
+            </w:pPr>
+            <w:r>
+              <w:rPr>
+                <w:rFonts w:ascii="Times New Roman" w:hAnsi="Times New Roman"/>
                 <w:sz w:val="24"/>
                 <w:szCs w:val="24"/>
                 <w:lang w:eastAsia="en-CA"/>
@@ -937,15 +1175,15 @@
           <w:p>
             <w:pPr>
               <w:rPr>
-                <w:rFonts w:ascii="Times New Roman" w:eastAsia="Times New Roman" w:hAnsi="Times New Roman" w:cs="Times New Roman"/>
-                <w:sz w:val="24"/>
-                <w:szCs w:val="24"/>
-                <w:lang w:eastAsia="en-CA"/>
-              </w:rPr>
-            </w:pPr>
-            <w:r>
-              <w:rPr>
-                <w:rFonts w:ascii="Times New Roman" w:eastAsia="Times New Roman" w:hAnsi="Times New Roman" w:cs="Times New Roman"/>
+                <w:rFonts w:ascii="Times New Roman" w:hAnsi="Times New Roman"/>
+                <w:sz w:val="24"/>
+                <w:szCs w:val="24"/>
+                <w:lang w:eastAsia="en-CA"/>
+              </w:rPr>
+            </w:pPr>
+            <w:r>
+              <w:rPr>
+                <w:rFonts w:ascii="Times New Roman" w:hAnsi="Times New Roman"/>
                 <w:sz w:val="24"/>
                 <w:szCs w:val="24"/>
                 <w:lang w:eastAsia="en-CA"/>
@@ -966,15 +1204,15 @@
           <w:p>
             <w:pPr>
               <w:rPr>
-                <w:rFonts w:ascii="Times New Roman" w:eastAsia="Times New Roman" w:hAnsi="Times New Roman" w:cs="Times New Roman"/>
-                <w:sz w:val="24"/>
-                <w:szCs w:val="24"/>
-                <w:lang w:eastAsia="en-CA"/>
-              </w:rPr>
-            </w:pPr>
-            <w:r>
-              <w:rPr>
-                <w:rFonts w:ascii="Times New Roman" w:eastAsia="Times New Roman" w:hAnsi="Times New Roman" w:cs="Times New Roman"/>
+                <w:rFonts w:ascii="Times New Roman" w:hAnsi="Times New Roman"/>
+                <w:sz w:val="24"/>
+                <w:szCs w:val="24"/>
+                <w:lang w:eastAsia="en-CA"/>
+              </w:rPr>
+            </w:pPr>
+            <w:r>
+              <w:rPr>
+                <w:rFonts w:ascii="Times New Roman" w:hAnsi="Times New Roman"/>
                 <w:sz w:val="24"/>
                 <w:szCs w:val="24"/>
                 <w:lang w:eastAsia="en-CA"/>
@@ -991,7 +1229,7 @@
             <w:pPr>
               <w:ind w:left="1080"/>
               <w:rPr>
-                <w:rFonts w:ascii="Times New Roman" w:eastAsia="Times New Roman" w:hAnsi="Times New Roman" w:cs="Times New Roman"/>
+                <w:rFonts w:ascii="Times New Roman" w:hAnsi="Times New Roman"/>
                 <w:sz w:val="24"/>
                 <w:szCs w:val="24"/>
                 <w:lang w:eastAsia="en-CA"/>
@@ -1005,7 +1243,7 @@
       <w:pPr>
         <w:ind w:left="360"/>
         <w:rPr>
-          <w:rFonts w:ascii="Times New Roman" w:eastAsia="Times New Roman" w:hAnsi="Times New Roman" w:cs="Times New Roman"/>
+          <w:rFonts w:ascii="Times New Roman" w:hAnsi="Times New Roman"/>
           <w:sz w:val="24"/>
           <w:szCs w:val="24"/>
           <w:lang w:eastAsia="en-CA"/>
@@ -1014,10 +1252,17 @@
     </w:p>
     <w:tbl>
       <w:tblPr>
-        <w:tblStyle w:val="TableGrid"/>
         <w:tblpPr w:leftFromText="180" w:rightFromText="180" w:vertAnchor="text" w:horzAnchor="margin" w:tblpY="193"/>
         <w:tblW w:w="9606" w:type="dxa"/>
-        <w:tblLook w:val="04A0" w:firstRow="1" w:lastRow="0" w:firstColumn="1" w:lastColumn="0" w:noHBand="0" w:noVBand="1"/>
+        <w:tblBorders>
+          <w:top w:val="single" w:sz="4" w:space="0" w:color="auto"/>
+          <w:left w:val="single" w:sz="4" w:space="0" w:color="auto"/>
+          <w:bottom w:val="single" w:sz="4" w:space="0" w:color="auto"/>
+          <w:right w:val="single" w:sz="4" w:space="0" w:color="auto"/>
+          <w:insideH w:val="single" w:sz="4" w:space="0" w:color="auto"/>
+          <w:insideV w:val="single" w:sz="4" w:space="0" w:color="auto"/>
+        </w:tblBorders>
+        <w:tblLook w:val="00A0"/>
       </w:tblPr>
       <w:tblGrid>
         <w:gridCol w:w="5637"/>
@@ -1036,7 +1281,7 @@
             <w:pPr>
               <w:ind w:left="360"/>
               <w:rPr>
-                <w:rFonts w:ascii="Times New Roman" w:eastAsia="Times New Roman" w:hAnsi="Times New Roman" w:cs="Times New Roman"/>
+                <w:rFonts w:ascii="Times New Roman" w:hAnsi="Times New Roman"/>
                 <w:b/>
                 <w:sz w:val="24"/>
                 <w:szCs w:val="24"/>
@@ -1045,7 +1290,7 @@
             </w:pPr>
             <w:r>
               <w:rPr>
-                <w:rFonts w:ascii="Times New Roman" w:eastAsia="Times New Roman" w:hAnsi="Times New Roman" w:cs="Times New Roman"/>
+                <w:rFonts w:ascii="Times New Roman" w:hAnsi="Times New Roman"/>
                 <w:b/>
                 <w:sz w:val="24"/>
                 <w:szCs w:val="24"/>
@@ -1067,15 +1312,15 @@
           <w:p>
             <w:pPr>
               <w:rPr>
-                <w:rFonts w:ascii="Times New Roman" w:eastAsia="Times New Roman" w:hAnsi="Times New Roman" w:cs="Times New Roman"/>
-                <w:sz w:val="24"/>
-                <w:szCs w:val="24"/>
-                <w:lang w:eastAsia="en-CA"/>
-              </w:rPr>
-            </w:pPr>
-            <w:r>
-              <w:rPr>
-                <w:rFonts w:ascii="Times New Roman" w:eastAsia="Times New Roman" w:hAnsi="Times New Roman" w:cs="Times New Roman"/>
+                <w:rFonts w:ascii="Times New Roman" w:hAnsi="Times New Roman"/>
+                <w:sz w:val="24"/>
+                <w:szCs w:val="24"/>
+                <w:lang w:eastAsia="en-CA"/>
+              </w:rPr>
+            </w:pPr>
+            <w:r>
+              <w:rPr>
+                <w:rFonts w:ascii="Times New Roman" w:hAnsi="Times New Roman"/>
                 <w:sz w:val="24"/>
                 <w:szCs w:val="24"/>
                 <w:lang w:eastAsia="en-CA"/>
@@ -1092,7 +1337,7 @@
             <w:pPr>
               <w:ind w:left="1080"/>
               <w:rPr>
-                <w:rFonts w:ascii="Times New Roman" w:eastAsia="Times New Roman" w:hAnsi="Times New Roman" w:cs="Times New Roman"/>
+                <w:rFonts w:ascii="Times New Roman" w:hAnsi="Times New Roman"/>
                 <w:sz w:val="24"/>
                 <w:szCs w:val="24"/>
                 <w:lang w:eastAsia="en-CA"/>
@@ -1112,15 +1357,15 @@
           <w:p>
             <w:pPr>
               <w:rPr>
-                <w:rFonts w:ascii="Times New Roman" w:eastAsia="Times New Roman" w:hAnsi="Times New Roman" w:cs="Times New Roman"/>
-                <w:sz w:val="24"/>
-                <w:szCs w:val="24"/>
-                <w:lang w:eastAsia="en-CA"/>
-              </w:rPr>
-            </w:pPr>
-            <w:r>
-              <w:rPr>
-                <w:rFonts w:ascii="Times New Roman" w:eastAsia="Times New Roman" w:hAnsi="Times New Roman" w:cs="Times New Roman"/>
+                <w:rFonts w:ascii="Times New Roman" w:hAnsi="Times New Roman"/>
+                <w:sz w:val="24"/>
+                <w:szCs w:val="24"/>
+                <w:lang w:eastAsia="en-CA"/>
+              </w:rPr>
+            </w:pPr>
+            <w:r>
+              <w:rPr>
+                <w:rFonts w:ascii="Times New Roman" w:hAnsi="Times New Roman"/>
                 <w:sz w:val="24"/>
                 <w:szCs w:val="24"/>
                 <w:lang w:eastAsia="en-CA"/>
@@ -1137,7 +1382,7 @@
             <w:pPr>
               <w:ind w:left="1080"/>
               <w:rPr>
-                <w:rFonts w:ascii="Times New Roman" w:eastAsia="Times New Roman" w:hAnsi="Times New Roman" w:cs="Times New Roman"/>
+                <w:rFonts w:ascii="Times New Roman" w:hAnsi="Times New Roman"/>
                 <w:sz w:val="24"/>
                 <w:szCs w:val="24"/>
                 <w:lang w:eastAsia="en-CA"/>
@@ -1157,15 +1402,15 @@
           <w:p>
             <w:pPr>
               <w:rPr>
-                <w:rFonts w:ascii="Times New Roman" w:eastAsia="Times New Roman" w:hAnsi="Times New Roman" w:cs="Times New Roman"/>
-                <w:sz w:val="24"/>
-                <w:szCs w:val="24"/>
-                <w:lang w:eastAsia="en-CA"/>
-              </w:rPr>
-            </w:pPr>
-            <w:r>
-              <w:rPr>
-                <w:rFonts w:ascii="Times New Roman" w:eastAsia="Times New Roman" w:hAnsi="Times New Roman" w:cs="Times New Roman"/>
+                <w:rFonts w:ascii="Times New Roman" w:hAnsi="Times New Roman"/>
+                <w:sz w:val="24"/>
+                <w:szCs w:val="24"/>
+                <w:lang w:eastAsia="en-CA"/>
+              </w:rPr>
+            </w:pPr>
+            <w:r>
+              <w:rPr>
+                <w:rFonts w:ascii="Times New Roman" w:hAnsi="Times New Roman"/>
                 <w:sz w:val="24"/>
                 <w:szCs w:val="24"/>
                 <w:lang w:eastAsia="en-CA"/>
@@ -1182,15 +1427,15 @@
             <w:pPr>
               <w:ind w:left="1080"/>
               <w:rPr>
-                <w:rFonts w:ascii="Times New Roman" w:eastAsia="Times New Roman" w:hAnsi="Times New Roman" w:cs="Times New Roman"/>
-                <w:sz w:val="24"/>
-                <w:szCs w:val="24"/>
-                <w:lang w:eastAsia="en-CA"/>
-              </w:rPr>
-            </w:pPr>
-            <w:r>
-              <w:rPr>
-                <w:rFonts w:ascii="Times New Roman" w:eastAsia="Times New Roman" w:hAnsi="Times New Roman" w:cs="Times New Roman"/>
+                <w:rFonts w:ascii="Times New Roman" w:hAnsi="Times New Roman"/>
+                <w:sz w:val="24"/>
+                <w:szCs w:val="24"/>
+                <w:lang w:eastAsia="en-CA"/>
+              </w:rPr>
+            </w:pPr>
+            <w:r>
+              <w:rPr>
+                <w:rFonts w:ascii="Times New Roman" w:hAnsi="Times New Roman"/>
                 <w:sz w:val="24"/>
                 <w:szCs w:val="24"/>
                 <w:lang w:eastAsia="en-CA"/>
@@ -1211,15 +1456,15 @@
           <w:p>
             <w:pPr>
               <w:rPr>
-                <w:rFonts w:ascii="Times New Roman" w:eastAsia="Times New Roman" w:hAnsi="Times New Roman" w:cs="Times New Roman"/>
-                <w:sz w:val="24"/>
-                <w:szCs w:val="24"/>
-                <w:lang w:eastAsia="en-CA"/>
-              </w:rPr>
-            </w:pPr>
-            <w:r>
-              <w:rPr>
-                <w:rFonts w:ascii="Times New Roman" w:eastAsia="Times New Roman" w:hAnsi="Times New Roman" w:cs="Times New Roman"/>
+                <w:rFonts w:ascii="Times New Roman" w:hAnsi="Times New Roman"/>
+                <w:sz w:val="24"/>
+                <w:szCs w:val="24"/>
+                <w:lang w:eastAsia="en-CA"/>
+              </w:rPr>
+            </w:pPr>
+            <w:r>
+              <w:rPr>
+                <w:rFonts w:ascii="Times New Roman" w:hAnsi="Times New Roman"/>
                 <w:sz w:val="24"/>
                 <w:szCs w:val="24"/>
                 <w:lang w:eastAsia="en-CA"/>
@@ -1236,7 +1481,7 @@
             <w:pPr>
               <w:ind w:left="1080"/>
               <w:rPr>
-                <w:rFonts w:ascii="Times New Roman" w:eastAsia="Times New Roman" w:hAnsi="Times New Roman" w:cs="Times New Roman"/>
+                <w:rFonts w:ascii="Times New Roman" w:hAnsi="Times New Roman"/>
                 <w:sz w:val="24"/>
                 <w:szCs w:val="24"/>
                 <w:lang w:eastAsia="en-CA"/>
@@ -1256,15 +1501,15 @@
           <w:p>
             <w:pPr>
               <w:rPr>
-                <w:rFonts w:ascii="Times New Roman" w:eastAsia="Times New Roman" w:hAnsi="Times New Roman" w:cs="Times New Roman"/>
-                <w:sz w:val="24"/>
-                <w:szCs w:val="24"/>
-                <w:lang w:eastAsia="en-CA"/>
-              </w:rPr>
-            </w:pPr>
-            <w:r>
-              <w:rPr>
-                <w:rFonts w:ascii="Times New Roman" w:eastAsia="Times New Roman" w:hAnsi="Times New Roman" w:cs="Times New Roman"/>
+                <w:rFonts w:ascii="Times New Roman" w:hAnsi="Times New Roman"/>
+                <w:sz w:val="24"/>
+                <w:szCs w:val="24"/>
+                <w:lang w:eastAsia="en-CA"/>
+              </w:rPr>
+            </w:pPr>
+            <w:r>
+              <w:rPr>
+                <w:rFonts w:ascii="Times New Roman" w:hAnsi="Times New Roman"/>
                 <w:sz w:val="24"/>
                 <w:szCs w:val="24"/>
                 <w:lang w:eastAsia="en-CA"/>
@@ -1281,7 +1526,7 @@
             <w:pPr>
               <w:ind w:left="1080"/>
               <w:rPr>
-                <w:rFonts w:ascii="Times New Roman" w:eastAsia="Times New Roman" w:hAnsi="Times New Roman" w:cs="Times New Roman"/>
+                <w:rFonts w:ascii="Times New Roman" w:hAnsi="Times New Roman"/>
                 <w:sz w:val="24"/>
                 <w:szCs w:val="24"/>
                 <w:lang w:eastAsia="en-CA"/>
@@ -1301,15 +1546,15 @@
           <w:p>
             <w:pPr>
               <w:rPr>
-                <w:rFonts w:ascii="Times New Roman" w:eastAsia="Times New Roman" w:hAnsi="Times New Roman" w:cs="Times New Roman"/>
-                <w:sz w:val="24"/>
-                <w:szCs w:val="24"/>
-                <w:lang w:eastAsia="en-CA"/>
-              </w:rPr>
-            </w:pPr>
-            <w:r>
-              <w:rPr>
-                <w:rFonts w:ascii="Times New Roman" w:eastAsia="Times New Roman" w:hAnsi="Times New Roman" w:cs="Times New Roman"/>
+                <w:rFonts w:ascii="Times New Roman" w:hAnsi="Times New Roman"/>
+                <w:sz w:val="24"/>
+                <w:szCs w:val="24"/>
+                <w:lang w:eastAsia="en-CA"/>
+              </w:rPr>
+            </w:pPr>
+            <w:r>
+              <w:rPr>
+                <w:rFonts w:ascii="Times New Roman" w:hAnsi="Times New Roman"/>
                 <w:sz w:val="24"/>
                 <w:szCs w:val="24"/>
                 <w:lang w:eastAsia="en-CA"/>
@@ -1326,7 +1571,7 @@
             <w:pPr>
               <w:ind w:left="1080"/>
               <w:rPr>
-                <w:rFonts w:ascii="Times New Roman" w:eastAsia="Times New Roman" w:hAnsi="Times New Roman" w:cs="Times New Roman"/>
+                <w:rFonts w:ascii="Times New Roman" w:hAnsi="Times New Roman"/>
                 <w:sz w:val="24"/>
                 <w:szCs w:val="24"/>
                 <w:lang w:eastAsia="en-CA"/>
@@ -1346,15 +1591,15 @@
           <w:p>
             <w:pPr>
               <w:rPr>
-                <w:rFonts w:ascii="Times New Roman" w:eastAsia="Times New Roman" w:hAnsi="Times New Roman" w:cs="Times New Roman"/>
-                <w:sz w:val="24"/>
-                <w:szCs w:val="24"/>
-                <w:lang w:eastAsia="en-CA"/>
-              </w:rPr>
-            </w:pPr>
-            <w:r>
-              <w:rPr>
-                <w:rFonts w:ascii="Times New Roman" w:eastAsia="Times New Roman" w:hAnsi="Times New Roman" w:cs="Times New Roman"/>
+                <w:rFonts w:ascii="Times New Roman" w:hAnsi="Times New Roman"/>
+                <w:sz w:val="24"/>
+                <w:szCs w:val="24"/>
+                <w:lang w:eastAsia="en-CA"/>
+              </w:rPr>
+            </w:pPr>
+            <w:r>
+              <w:rPr>
+                <w:rFonts w:ascii="Times New Roman" w:hAnsi="Times New Roman"/>
                 <w:sz w:val="24"/>
                 <w:szCs w:val="24"/>
                 <w:lang w:eastAsia="en-CA"/>
@@ -1371,7 +1616,7 @@
             <w:pPr>
               <w:ind w:left="1080"/>
               <w:rPr>
-                <w:rFonts w:ascii="Times New Roman" w:eastAsia="Times New Roman" w:hAnsi="Times New Roman" w:cs="Times New Roman"/>
+                <w:rFonts w:ascii="Times New Roman" w:hAnsi="Times New Roman"/>
                 <w:sz w:val="24"/>
                 <w:szCs w:val="24"/>
                 <w:lang w:eastAsia="en-CA"/>
@@ -1391,15 +1636,15 @@
           <w:p>
             <w:pPr>
               <w:rPr>
-                <w:rFonts w:ascii="Times New Roman" w:eastAsia="Times New Roman" w:hAnsi="Times New Roman" w:cs="Times New Roman"/>
-                <w:sz w:val="24"/>
-                <w:szCs w:val="24"/>
-                <w:lang w:eastAsia="en-CA"/>
-              </w:rPr>
-            </w:pPr>
-            <w:r>
-              <w:rPr>
-                <w:rFonts w:ascii="Times New Roman" w:eastAsia="Times New Roman" w:hAnsi="Times New Roman" w:cs="Times New Roman"/>
+                <w:rFonts w:ascii="Times New Roman" w:hAnsi="Times New Roman"/>
+                <w:sz w:val="24"/>
+                <w:szCs w:val="24"/>
+                <w:lang w:eastAsia="en-CA"/>
+              </w:rPr>
+            </w:pPr>
+            <w:r>
+              <w:rPr>
+                <w:rFonts w:ascii="Times New Roman" w:hAnsi="Times New Roman"/>
                 <w:sz w:val="24"/>
                 <w:szCs w:val="24"/>
                 <w:lang w:eastAsia="en-CA"/>
@@ -1416,7 +1661,7 @@
             <w:pPr>
               <w:ind w:left="1080"/>
               <w:rPr>
-                <w:rFonts w:ascii="Times New Roman" w:eastAsia="Times New Roman" w:hAnsi="Times New Roman" w:cs="Times New Roman"/>
+                <w:rFonts w:ascii="Times New Roman" w:hAnsi="Times New Roman"/>
                 <w:sz w:val="24"/>
                 <w:szCs w:val="24"/>
                 <w:lang w:eastAsia="en-CA"/>
@@ -1436,15 +1681,15 @@
           <w:p>
             <w:pPr>
               <w:rPr>
-                <w:rFonts w:ascii="Times New Roman" w:eastAsia="Times New Roman" w:hAnsi="Times New Roman" w:cs="Times New Roman"/>
-                <w:sz w:val="24"/>
-                <w:szCs w:val="24"/>
-                <w:lang w:eastAsia="en-CA"/>
-              </w:rPr>
-            </w:pPr>
-            <w:r>
-              <w:rPr>
-                <w:rFonts w:ascii="Times New Roman" w:eastAsia="Times New Roman" w:hAnsi="Times New Roman" w:cs="Times New Roman"/>
+                <w:rFonts w:ascii="Times New Roman" w:hAnsi="Times New Roman"/>
+                <w:sz w:val="24"/>
+                <w:szCs w:val="24"/>
+                <w:lang w:eastAsia="en-CA"/>
+              </w:rPr>
+            </w:pPr>
+            <w:r>
+              <w:rPr>
+                <w:rFonts w:ascii="Times New Roman" w:hAnsi="Times New Roman"/>
                 <w:sz w:val="24"/>
                 <w:szCs w:val="24"/>
                 <w:lang w:eastAsia="en-CA"/>
@@ -1461,7 +1706,7 @@
             <w:pPr>
               <w:ind w:left="1080"/>
               <w:rPr>
-                <w:rFonts w:ascii="Times New Roman" w:eastAsia="Times New Roman" w:hAnsi="Times New Roman" w:cs="Times New Roman"/>
+                <w:rFonts w:ascii="Times New Roman" w:hAnsi="Times New Roman"/>
                 <w:sz w:val="24"/>
                 <w:szCs w:val="24"/>
                 <w:lang w:eastAsia="en-CA"/>
@@ -1484,7 +1729,7 @@
 </file>
 
 <file path=word/numbering.xml><?xml version="1.0" encoding="utf-8"?>
-<w:numbering xmlns:wpc="http://schemas.microsoft.com/office/word/2010/wordprocessingCanvas" xmlns:mc="http://schemas.openxmlformats.org/markup-compatibility/2006" xmlns:o="urn:schemas-microsoft-com:office:office" xmlns:r="http://schemas.openxmlformats.org/officeDocument/2006/relationships" xmlns:m="http://schemas.openxmlformats.org/officeDocument/2006/math" xmlns:v="urn:schemas-microsoft-com:vml" xmlns:wp14="http://schemas.microsoft.com/office/word/2010/wordprocessingDrawing" xmlns:wp="http://schemas.openxmlformats.org/drawingml/2006/wordprocessingDrawing" xmlns:w10="urn:schemas-microsoft-com:office:word" xmlns:w="http://schemas.openxmlformats.org/wordprocessingml/2006/main" xmlns:w14="http://schemas.microsoft.com/office/word/2010/wordml" xmlns:wpg="http://schemas.microsoft.com/office/word/2010/wordprocessingGroup" xmlns:wpi="http://schemas.microsoft.com/office/word/2010/wordprocessingInk" xmlns:wne="http://schemas.microsoft.com/office/word/2006/wordml" xmlns:wps="http://schemas.microsoft.com/office/word/2010/wordprocessingShape" mc:Ignorable="w14 wp14">
+<w:numbering xmlns:ve="http://schemas.openxmlformats.org/markup-compatibility/2006" xmlns:o="urn:schemas-microsoft-com:office:office" xmlns:r="http://schemas.openxmlformats.org/officeDocument/2006/relationships" xmlns:m="http://schemas.openxmlformats.org/officeDocument/2006/math" xmlns:v="urn:schemas-microsoft-com:vml" xmlns:wp="http://schemas.openxmlformats.org/drawingml/2006/wordprocessingDrawing" xmlns:w10="urn:schemas-microsoft-com:office:word" xmlns:w="http://schemas.openxmlformats.org/wordprocessingml/2006/main" xmlns:wne="http://schemas.microsoft.com/office/word/2006/wordml">
   <w:abstractNum w:abstractNumId="0">
     <w:nsid w:val="2E342FD1"/>
     <w:multiLevelType w:val="multilevel"/>
@@ -1945,45 +2190,45 @@
 </file>
 
 <file path=word/styles.xml><?xml version="1.0" encoding="utf-8"?>
-<w:styles xmlns:mc="http://schemas.openxmlformats.org/markup-compatibility/2006" xmlns:r="http://schemas.openxmlformats.org/officeDocument/2006/relationships" xmlns:w="http://schemas.openxmlformats.org/wordprocessingml/2006/main" xmlns:w14="http://schemas.microsoft.com/office/word/2010/wordml" mc:Ignorable="w14">
+<w:styles xmlns:r="http://schemas.openxmlformats.org/officeDocument/2006/relationships" xmlns:w="http://schemas.openxmlformats.org/wordprocessingml/2006/main">
   <w:docDefaults>
     <w:rPrDefault>
       <w:rPr>
-        <w:rFonts w:asciiTheme="minorHAnsi" w:eastAsiaTheme="minorHAnsi" w:hAnsiTheme="minorHAnsi" w:cstheme="minorBidi"/>
-        <w:sz w:val="22"/>
+        <w:rFonts w:ascii="Calibri" w:eastAsia="맑은 고딕" w:hAnsi="Calibri" w:cs="Times New Roman"/>
+        <w:kern w:val="2"/>
         <w:szCs w:val="22"/>
-        <w:lang w:val="en-CA" w:eastAsia="en-US" w:bidi="ar-SA"/>
+        <w:lang w:val="en-US" w:eastAsia="ko-KR" w:bidi="ar-SA"/>
       </w:rPr>
     </w:rPrDefault>
     <w:pPrDefault/>
   </w:docDefaults>
   <w:latentStyles w:defLockedState="0" w:defUIPriority="99" w:defSemiHidden="1" w:defUnhideWhenUsed="1" w:defQFormat="0" w:count="267">
-    <w:lsdException w:name="Normal" w:semiHidden="0" w:uiPriority="0" w:unhideWhenUsed="0" w:qFormat="1"/>
-    <w:lsdException w:name="heading 1" w:semiHidden="0" w:uiPriority="9" w:unhideWhenUsed="0" w:qFormat="1"/>
-    <w:lsdException w:name="heading 2" w:uiPriority="9" w:qFormat="1"/>
-    <w:lsdException w:name="heading 3" w:uiPriority="9" w:qFormat="1"/>
-    <w:lsdException w:name="heading 4" w:uiPriority="9" w:qFormat="1"/>
-    <w:lsdException w:name="heading 5" w:uiPriority="9" w:qFormat="1"/>
-    <w:lsdException w:name="heading 6" w:uiPriority="9" w:qFormat="1"/>
-    <w:lsdException w:name="heading 7" w:uiPriority="9" w:qFormat="1"/>
-    <w:lsdException w:name="heading 8" w:uiPriority="9" w:qFormat="1"/>
-    <w:lsdException w:name="heading 9" w:uiPriority="9" w:qFormat="1"/>
-    <w:lsdException w:name="toc 1" w:uiPriority="39"/>
-    <w:lsdException w:name="toc 2" w:uiPriority="39"/>
-    <w:lsdException w:name="toc 3" w:uiPriority="39"/>
-    <w:lsdException w:name="toc 4" w:uiPriority="39"/>
-    <w:lsdException w:name="toc 5" w:uiPriority="39"/>
-    <w:lsdException w:name="toc 6" w:uiPriority="39"/>
-    <w:lsdException w:name="toc 7" w:uiPriority="39"/>
-    <w:lsdException w:name="toc 8" w:uiPriority="39"/>
-    <w:lsdException w:name="toc 9" w:uiPriority="39"/>
-    <w:lsdException w:name="caption" w:uiPriority="35" w:qFormat="1"/>
-    <w:lsdException w:name="Title" w:semiHidden="0" w:uiPriority="10" w:unhideWhenUsed="0" w:qFormat="1"/>
-    <w:lsdException w:name="Default Paragraph Font" w:uiPriority="1"/>
-    <w:lsdException w:name="Subtitle" w:semiHidden="0" w:uiPriority="11" w:unhideWhenUsed="0" w:qFormat="1"/>
-    <w:lsdException w:name="Strong" w:semiHidden="0" w:uiPriority="22" w:unhideWhenUsed="0" w:qFormat="1"/>
-    <w:lsdException w:name="Emphasis" w:semiHidden="0" w:uiPriority="20" w:unhideWhenUsed="0" w:qFormat="1"/>
-    <w:lsdException w:name="Table Grid" w:semiHidden="0" w:uiPriority="59" w:unhideWhenUsed="0"/>
+    <w:lsdException w:name="Normal" w:locked="1" w:semiHidden="0" w:uiPriority="0" w:unhideWhenUsed="0" w:qFormat="1"/>
+    <w:lsdException w:name="heading 1" w:locked="1" w:semiHidden="0" w:uiPriority="0" w:unhideWhenUsed="0" w:qFormat="1"/>
+    <w:lsdException w:name="heading 2" w:locked="1" w:uiPriority="0" w:qFormat="1"/>
+    <w:lsdException w:name="heading 3" w:locked="1" w:uiPriority="0" w:qFormat="1"/>
+    <w:lsdException w:name="heading 4" w:locked="1" w:uiPriority="0" w:qFormat="1"/>
+    <w:lsdException w:name="heading 5" w:locked="1" w:uiPriority="0" w:qFormat="1"/>
+    <w:lsdException w:name="heading 6" w:locked="1" w:uiPriority="0" w:qFormat="1"/>
+    <w:lsdException w:name="heading 7" w:locked="1" w:uiPriority="0" w:qFormat="1"/>
+    <w:lsdException w:name="heading 8" w:locked="1" w:uiPriority="0" w:qFormat="1"/>
+    <w:lsdException w:name="heading 9" w:locked="1" w:uiPriority="0" w:qFormat="1"/>
+    <w:lsdException w:name="toc 1" w:locked="1" w:semiHidden="0" w:uiPriority="0" w:unhideWhenUsed="0"/>
+    <w:lsdException w:name="toc 2" w:locked="1" w:semiHidden="0" w:uiPriority="0" w:unhideWhenUsed="0"/>
+    <w:lsdException w:name="toc 3" w:locked="1" w:semiHidden="0" w:uiPriority="0" w:unhideWhenUsed="0"/>
+    <w:lsdException w:name="toc 4" w:locked="1" w:semiHidden="0" w:uiPriority="0" w:unhideWhenUsed="0"/>
+    <w:lsdException w:name="toc 5" w:locked="1" w:semiHidden="0" w:uiPriority="0" w:unhideWhenUsed="0"/>
+    <w:lsdException w:name="toc 6" w:locked="1" w:semiHidden="0" w:uiPriority="0" w:unhideWhenUsed="0"/>
+    <w:lsdException w:name="toc 7" w:locked="1" w:semiHidden="0" w:uiPriority="0" w:unhideWhenUsed="0"/>
+    <w:lsdException w:name="toc 8" w:locked="1" w:semiHidden="0" w:uiPriority="0" w:unhideWhenUsed="0"/>
+    <w:lsdException w:name="toc 9" w:locked="1" w:semiHidden="0" w:uiPriority="0" w:unhideWhenUsed="0"/>
+    <w:lsdException w:name="caption" w:locked="1" w:uiPriority="0" w:qFormat="1"/>
+    <w:lsdException w:name="Title" w:locked="1" w:semiHidden="0" w:uiPriority="0" w:unhideWhenUsed="0" w:qFormat="1"/>
+    <w:lsdException w:name="Default Paragraph Font" w:locked="1" w:semiHidden="0" w:uiPriority="0" w:unhideWhenUsed="0"/>
+    <w:lsdException w:name="Subtitle" w:locked="1" w:semiHidden="0" w:uiPriority="0" w:unhideWhenUsed="0" w:qFormat="1"/>
+    <w:lsdException w:name="Strong" w:locked="1" w:semiHidden="0" w:uiPriority="0" w:unhideWhenUsed="0" w:qFormat="1"/>
+    <w:lsdException w:name="Emphasis" w:locked="1" w:semiHidden="0" w:uiPriority="0" w:unhideWhenUsed="0" w:qFormat="1"/>
+    <w:lsdException w:name="Table Grid" w:locked="1" w:semiHidden="0" w:uiPriority="0" w:unhideWhenUsed="0"/>
     <w:lsdException w:name="Placeholder Text" w:unhideWhenUsed="0"/>
     <w:lsdException w:name="No Spacing" w:semiHidden="0" w:uiPriority="1" w:unhideWhenUsed="0" w:qFormat="1"/>
     <w:lsdException w:name="Light Shading" w:semiHidden="0" w:uiPriority="60" w:unhideWhenUsed="0"/>
@@ -2100,18 +2345,23 @@
     <w:name w:val="Normal"/>
     <w:qFormat/>
     <w:rsid w:val="00D10A53"/>
+    <w:rPr>
+      <w:kern w:val="0"/>
+      <w:sz w:val="22"/>
+      <w:lang w:val="en-CA" w:eastAsia="en-US"/>
+    </w:rPr>
   </w:style>
   <w:style w:type="character" w:default="1" w:styleId="DefaultParagraphFont">
     <w:name w:val="Default Paragraph Font"/>
-    <w:uiPriority w:val="1"/>
+    <w:uiPriority w:val="99"/>
     <w:semiHidden/>
-    <w:unhideWhenUsed/>
   </w:style>
   <w:style w:type="table" w:default="1" w:styleId="TableNormal">
     <w:name w:val="Normal Table"/>
     <w:uiPriority w:val="99"/>
     <w:semiHidden/>
     <w:unhideWhenUsed/>
+    <w:qFormat/>
     <w:tblPr>
       <w:tblInd w:w="0" w:type="dxa"/>
       <w:tblCellMar>
@@ -2131,8 +2381,12 @@
   <w:style w:type="table" w:styleId="TableGrid">
     <w:name w:val="Table Grid"/>
     <w:basedOn w:val="TableNormal"/>
-    <w:uiPriority w:val="59"/>
+    <w:uiPriority w:val="99"/>
     <w:rsid w:val="00D10A53"/>
+    <w:rPr>
+      <w:kern w:val="0"/>
+      <w:szCs w:val="20"/>
+    </w:rPr>
     <w:tblPr>
       <w:tblInd w:w="0" w:type="dxa"/>
       <w:tblBorders>
@@ -2156,19 +2410,19 @@
     <w:basedOn w:val="Normal"/>
     <w:next w:val="Normal"/>
     <w:link w:val="TitleChar"/>
-    <w:uiPriority w:val="10"/>
+    <w:uiPriority w:val="99"/>
     <w:qFormat/>
     <w:rsid w:val="00D10A53"/>
     <w:pPr>
       <w:pBdr>
-        <w:bottom w:val="single" w:sz="8" w:space="4" w:color="4F81BD" w:themeColor="accent1"/>
+        <w:bottom w:val="single" w:sz="8" w:space="4" w:color="4F81BD"/>
       </w:pBdr>
       <w:spacing w:after="300"/>
       <w:contextualSpacing/>
     </w:pPr>
     <w:rPr>
-      <w:rFonts w:asciiTheme="majorHAnsi" w:eastAsiaTheme="majorEastAsia" w:hAnsiTheme="majorHAnsi" w:cstheme="majorBidi"/>
-      <w:color w:val="17365D" w:themeColor="text2" w:themeShade="BF"/>
+      <w:rFonts w:ascii="Cambria" w:hAnsi="Cambria"/>
+      <w:color w:val="17365D"/>
       <w:spacing w:val="5"/>
       <w:kern w:val="28"/>
       <w:sz w:val="52"/>
@@ -2179,260 +2433,12 @@
     <w:name w:val="Title Char"/>
     <w:basedOn w:val="DefaultParagraphFont"/>
     <w:link w:val="Title"/>
-    <w:uiPriority w:val="10"/>
+    <w:uiPriority w:val="99"/>
+    <w:locked/>
     <w:rsid w:val="00D10A53"/>
     <w:rPr>
-      <w:rFonts w:asciiTheme="majorHAnsi" w:eastAsiaTheme="majorEastAsia" w:hAnsiTheme="majorHAnsi" w:cstheme="majorBidi"/>
-      <w:color w:val="17365D" w:themeColor="text2" w:themeShade="BF"/>
-      <w:spacing w:val="5"/>
-      <w:kern w:val="28"/>
-      <w:sz w:val="52"/>
-      <w:szCs w:val="52"/>
-    </w:rPr>
-  </w:style>
-</w:styles>
-</file>
-
-<file path=word/stylesWithEffects.xml><?xml version="1.0" encoding="utf-8"?>
-<w:styles xmlns:wpc="http://schemas.microsoft.com/office/word/2010/wordprocessingCanvas" xmlns:mc="http://schemas.openxmlformats.org/markup-compatibility/2006" xmlns:o="urn:schemas-microsoft-com:office:office" xmlns:r="http://schemas.openxmlformats.org/officeDocument/2006/relationships" xmlns:m="http://schemas.openxmlformats.org/officeDocument/2006/math" xmlns:v="urn:schemas-microsoft-com:vml" xmlns:wp14="http://schemas.microsoft.com/office/word/2010/wordprocessingDrawing" xmlns:wp="http://schemas.openxmlformats.org/drawingml/2006/wordprocessingDrawing" xmlns:w10="urn:schemas-microsoft-com:office:word" xmlns:w="http://schemas.openxmlformats.org/wordprocessingml/2006/main" xmlns:w14="http://schemas.microsoft.com/office/word/2010/wordml" xmlns:wpg="http://schemas.microsoft.com/office/word/2010/wordprocessingGroup" xmlns:wpi="http://schemas.microsoft.com/office/word/2010/wordprocessingInk" xmlns:wne="http://schemas.microsoft.com/office/word/2006/wordml" xmlns:wps="http://schemas.microsoft.com/office/word/2010/wordprocessingShape" mc:Ignorable="w14 wp14">
-  <w:docDefaults>
-    <w:rPrDefault>
-      <w:rPr>
-        <w:rFonts w:asciiTheme="minorHAnsi" w:eastAsiaTheme="minorHAnsi" w:hAnsiTheme="minorHAnsi" w:cstheme="minorBidi"/>
-        <w:sz w:val="22"/>
-        <w:szCs w:val="22"/>
-        <w:lang w:val="en-CA" w:eastAsia="en-US" w:bidi="ar-SA"/>
-      </w:rPr>
-    </w:rPrDefault>
-    <w:pPrDefault/>
-  </w:docDefaults>
-  <w:latentStyles w:defLockedState="0" w:defUIPriority="99" w:defSemiHidden="1" w:defUnhideWhenUsed="1" w:defQFormat="0" w:count="267">
-    <w:lsdException w:name="Normal" w:semiHidden="0" w:uiPriority="0" w:unhideWhenUsed="0" w:qFormat="1"/>
-    <w:lsdException w:name="heading 1" w:semiHidden="0" w:uiPriority="9" w:unhideWhenUsed="0" w:qFormat="1"/>
-    <w:lsdException w:name="heading 2" w:uiPriority="9" w:qFormat="1"/>
-    <w:lsdException w:name="heading 3" w:uiPriority="9" w:qFormat="1"/>
-    <w:lsdException w:name="heading 4" w:uiPriority="9" w:qFormat="1"/>
-    <w:lsdException w:name="heading 5" w:uiPriority="9" w:qFormat="1"/>
-    <w:lsdException w:name="heading 6" w:uiPriority="9" w:qFormat="1"/>
-    <w:lsdException w:name="heading 7" w:uiPriority="9" w:qFormat="1"/>
-    <w:lsdException w:name="heading 8" w:uiPriority="9" w:qFormat="1"/>
-    <w:lsdException w:name="heading 9" w:uiPriority="9" w:qFormat="1"/>
-    <w:lsdException w:name="toc 1" w:uiPriority="39"/>
-    <w:lsdException w:name="toc 2" w:uiPriority="39"/>
-    <w:lsdException w:name="toc 3" w:uiPriority="39"/>
-    <w:lsdException w:name="toc 4" w:uiPriority="39"/>
-    <w:lsdException w:name="toc 5" w:uiPriority="39"/>
-    <w:lsdException w:name="toc 6" w:uiPriority="39"/>
-    <w:lsdException w:name="toc 7" w:uiPriority="39"/>
-    <w:lsdException w:name="toc 8" w:uiPriority="39"/>
-    <w:lsdException w:name="toc 9" w:uiPriority="39"/>
-    <w:lsdException w:name="caption" w:uiPriority="35" w:qFormat="1"/>
-    <w:lsdException w:name="Title" w:semiHidden="0" w:uiPriority="10" w:unhideWhenUsed="0" w:qFormat="1"/>
-    <w:lsdException w:name="Default Paragraph Font" w:uiPriority="1"/>
-    <w:lsdException w:name="Subtitle" w:semiHidden="0" w:uiPriority="11" w:unhideWhenUsed="0" w:qFormat="1"/>
-    <w:lsdException w:name="Strong" w:semiHidden="0" w:uiPriority="22" w:unhideWhenUsed="0" w:qFormat="1"/>
-    <w:lsdException w:name="Emphasis" w:semiHidden="0" w:uiPriority="20" w:unhideWhenUsed="0" w:qFormat="1"/>
-    <w:lsdException w:name="Table Grid" w:semiHidden="0" w:uiPriority="59" w:unhideWhenUsed="0"/>
-    <w:lsdException w:name="Placeholder Text" w:unhideWhenUsed="0"/>
-    <w:lsdException w:name="No Spacing" w:semiHidden="0" w:uiPriority="1" w:unhideWhenUsed="0" w:qFormat="1"/>
-    <w:lsdException w:name="Light Shading" w:semiHidden="0" w:uiPriority="60" w:unhideWhenUsed="0"/>
-    <w:lsdException w:name="Light List" w:semiHidden="0" w:uiPriority="61" w:unhideWhenUsed="0"/>
-    <w:lsdException w:name="Light Grid" w:semiHidden="0" w:uiPriority="62" w:unhideWhenUsed="0"/>
-    <w:lsdException w:name="Medium Shading 1" w:semiHidden="0" w:uiPriority="63" w:unhideWhenUsed="0"/>
-    <w:lsdException w:name="Medium Shading 2" w:semiHidden="0" w:uiPriority="64" w:unhideWhenUsed="0"/>
-    <w:lsdException w:name="Medium List 1" w:semiHidden="0" w:uiPriority="65" w:unhideWhenUsed="0"/>
-    <w:lsdException w:name="Medium List 2" w:semiHidden="0" w:uiPriority="66" w:unhideWhenUsed="0"/>
-    <w:lsdException w:name="Medium Grid 1" w:semiHidden="0" w:uiPriority="67" w:unhideWhenUsed="0"/>
-    <w:lsdException w:name="Medium Grid 2" w:semiHidden="0" w:uiPriority="68" w:unhideWhenUsed="0"/>
-    <w:lsdException w:name="Medium Grid 3" w:semiHidden="0" w:uiPriority="69" w:unhideWhenUsed="0"/>
-    <w:lsdException w:name="Dark List" w:semiHidden="0" w:uiPriority="70" w:unhideWhenUsed="0"/>
-    <w:lsdException w:name="Colorful Shading" w:semiHidden="0" w:uiPriority="71" w:unhideWhenUsed="0"/>
-    <w:lsdException w:name="Colorful List" w:semiHidden="0" w:uiPriority="72" w:unhideWhenUsed="0"/>
-    <w:lsdException w:name="Colorful Grid" w:semiHidden="0" w:uiPriority="73" w:unhideWhenUsed="0"/>
-    <w:lsdException w:name="Light Shading Accent 1" w:semiHidden="0" w:uiPriority="60" w:unhideWhenUsed="0"/>
-    <w:lsdException w:name="Light List Accent 1" w:semiHidden="0" w:uiPriority="61" w:unhideWhenUsed="0"/>
-    <w:lsdException w:name="Light Grid Accent 1" w:semiHidden="0" w:uiPriority="62" w:unhideWhenUsed="0"/>
-    <w:lsdException w:name="Medium Shading 1 Accent 1" w:semiHidden="0" w:uiPriority="63" w:unhideWhenUsed="0"/>
-    <w:lsdException w:name="Medium Shading 2 Accent 1" w:semiHidden="0" w:uiPriority="64" w:unhideWhenUsed="0"/>
-    <w:lsdException w:name="Medium List 1 Accent 1" w:semiHidden="0" w:uiPriority="65" w:unhideWhenUsed="0"/>
-    <w:lsdException w:name="Revision" w:unhideWhenUsed="0"/>
-    <w:lsdException w:name="List Paragraph" w:semiHidden="0" w:uiPriority="34" w:unhideWhenUsed="0" w:qFormat="1"/>
-    <w:lsdException w:name="Quote" w:semiHidden="0" w:uiPriority="29" w:unhideWhenUsed="0" w:qFormat="1"/>
-    <w:lsdException w:name="Intense Quote" w:semiHidden="0" w:uiPriority="30" w:unhideWhenUsed="0" w:qFormat="1"/>
-    <w:lsdException w:name="Medium List 2 Accent 1" w:semiHidden="0" w:uiPriority="66" w:unhideWhenUsed="0"/>
-    <w:lsdException w:name="Medium Grid 1 Accent 1" w:semiHidden="0" w:uiPriority="67" w:unhideWhenUsed="0"/>
-    <w:lsdException w:name="Medium Grid 2 Accent 1" w:semiHidden="0" w:uiPriority="68" w:unhideWhenUsed="0"/>
-    <w:lsdException w:name="Medium Grid 3 Accent 1" w:semiHidden="0" w:uiPriority="69" w:unhideWhenUsed="0"/>
-    <w:lsdException w:name="Dark List Accent 1" w:semiHidden="0" w:uiPriority="70" w:unhideWhenUsed="0"/>
-    <w:lsdException w:name="Colorful Shading Accent 1" w:semiHidden="0" w:uiPriority="71" w:unhideWhenUsed="0"/>
-    <w:lsdException w:name="Colorful List Accent 1" w:semiHidden="0" w:uiPriority="72" w:unhideWhenUsed="0"/>
-    <w:lsdException w:name="Colorful Grid Accent 1" w:semiHidden="0" w:uiPriority="73" w:unhideWhenUsed="0"/>
-    <w:lsdException w:name="Light Shading Accent 2" w:semiHidden="0" w:uiPriority="60" w:unhideWhenUsed="0"/>
-    <w:lsdException w:name="Light List Accent 2" w:semiHidden="0" w:uiPriority="61" w:unhideWhenUsed="0"/>
-    <w:lsdException w:name="Light Grid Accent 2" w:semiHidden="0" w:uiPriority="62" w:unhideWhenUsed="0"/>
-    <w:lsdException w:name="Medium Shading 1 Accent 2" w:semiHidden="0" w:uiPriority="63" w:unhideWhenUsed="0"/>
-    <w:lsdException w:name="Medium Shading 2 Accent 2" w:semiHidden="0" w:uiPriority="64" w:unhideWhenUsed="0"/>
-    <w:lsdException w:name="Medium List 1 Accent 2" w:semiHidden="0" w:uiPriority="65" w:unhideWhenUsed="0"/>
-    <w:lsdException w:name="Medium List 2 Accent 2" w:semiHidden="0" w:uiPriority="66" w:unhideWhenUsed="0"/>
-    <w:lsdException w:name="Medium Grid 1 Accent 2" w:semiHidden="0" w:uiPriority="67" w:unhideWhenUsed="0"/>
-    <w:lsdException w:name="Medium Grid 2 Accent 2" w:semiHidden="0" w:uiPriority="68" w:unhideWhenUsed="0"/>
-    <w:lsdException w:name="Medium Grid 3 Accent 2" w:semiHidden="0" w:uiPriority="69" w:unhideWhenUsed="0"/>
-    <w:lsdException w:name="Dark List Accent 2" w:semiHidden="0" w:uiPriority="70" w:unhideWhenUsed="0"/>
-    <w:lsdException w:name="Colorful Shading Accent 2" w:semiHidden="0" w:uiPriority="71" w:unhideWhenUsed="0"/>
-    <w:lsdException w:name="Colorful List Accent 2" w:semiHidden="0" w:uiPriority="72" w:unhideWhenUsed="0"/>
-    <w:lsdException w:name="Colorful Grid Accent 2" w:semiHidden="0" w:uiPriority="73" w:unhideWhenUsed="0"/>
-    <w:lsdException w:name="Light Shading Accent 3" w:semiHidden="0" w:uiPriority="60" w:unhideWhenUsed="0"/>
-    <w:lsdException w:name="Light List Accent 3" w:semiHidden="0" w:uiPriority="61" w:unhideWhenUsed="0"/>
-    <w:lsdException w:name="Light Grid Accent 3" w:semiHidden="0" w:uiPriority="62" w:unhideWhenUsed="0"/>
-    <w:lsdException w:name="Medium Shading 1 Accent 3" w:semiHidden="0" w:uiPriority="63" w:unhideWhenUsed="0"/>
-    <w:lsdException w:name="Medium Shading 2 Accent 3" w:semiHidden="0" w:uiPriority="64" w:unhideWhenUsed="0"/>
-    <w:lsdException w:name="Medium List 1 Accent 3" w:semiHidden="0" w:uiPriority="65" w:unhideWhenUsed="0"/>
-    <w:lsdException w:name="Medium List 2 Accent 3" w:semiHidden="0" w:uiPriority="66" w:unhideWhenUsed="0"/>
-    <w:lsdException w:name="Medium Grid 1 Accent 3" w:semiHidden="0" w:uiPriority="67" w:unhideWhenUsed="0"/>
-    <w:lsdException w:name="Medium Grid 2 Accent 3" w:semiHidden="0" w:uiPriority="68" w:unhideWhenUsed="0"/>
-    <w:lsdException w:name="Medium Grid 3 Accent 3" w:semiHidden="0" w:uiPriority="69" w:unhideWhenUsed="0"/>
-    <w:lsdException w:name="Dark List Accent 3" w:semiHidden="0" w:uiPriority="70" w:unhideWhenUsed="0"/>
-    <w:lsdException w:name="Colorful Shading Accent 3" w:semiHidden="0" w:uiPriority="71" w:unhideWhenUsed="0"/>
-    <w:lsdException w:name="Colorful List Accent 3" w:semiHidden="0" w:uiPriority="72" w:unhideWhenUsed="0"/>
-    <w:lsdException w:name="Colorful Grid Accent 3" w:semiHidden="0" w:uiPriority="73" w:unhideWhenUsed="0"/>
-    <w:lsdException w:name="Light Shading Accent 4" w:semiHidden="0" w:uiPriority="60" w:unhideWhenUsed="0"/>
-    <w:lsdException w:name="Light List Accent 4" w:semiHidden="0" w:uiPriority="61" w:unhideWhenUsed="0"/>
-    <w:lsdException w:name="Light Grid Accent 4" w:semiHidden="0" w:uiPriority="62" w:unhideWhenUsed="0"/>
-    <w:lsdException w:name="Medium Shading 1 Accent 4" w:semiHidden="0" w:uiPriority="63" w:unhideWhenUsed="0"/>
-    <w:lsdException w:name="Medium Shading 2 Accent 4" w:semiHidden="0" w:uiPriority="64" w:unhideWhenUsed="0"/>
-    <w:lsdException w:name="Medium List 1 Accent 4" w:semiHidden="0" w:uiPriority="65" w:unhideWhenUsed="0"/>
-    <w:lsdException w:name="Medium List 2 Accent 4" w:semiHidden="0" w:uiPriority="66" w:unhideWhenUsed="0"/>
-    <w:lsdException w:name="Medium Grid 1 Accent 4" w:semiHidden="0" w:uiPriority="67" w:unhideWhenUsed="0"/>
-    <w:lsdException w:name="Medium Grid 2 Accent 4" w:semiHidden="0" w:uiPriority="68" w:unhideWhenUsed="0"/>
-    <w:lsdException w:name="Medium Grid 3 Accent 4" w:semiHidden="0" w:uiPriority="69" w:unhideWhenUsed="0"/>
-    <w:lsdException w:name="Dark List Accent 4" w:semiHidden="0" w:uiPriority="70" w:unhideWhenUsed="0"/>
-    <w:lsdException w:name="Colorful Shading Accent 4" w:semiHidden="0" w:uiPriority="71" w:unhideWhenUsed="0"/>
-    <w:lsdException w:name="Colorful List Accent 4" w:semiHidden="0" w:uiPriority="72" w:unhideWhenUsed="0"/>
-    <w:lsdException w:name="Colorful Grid Accent 4" w:semiHidden="0" w:uiPriority="73" w:unhideWhenUsed="0"/>
-    <w:lsdException w:name="Light Shading Accent 5" w:semiHidden="0" w:uiPriority="60" w:unhideWhenUsed="0"/>
-    <w:lsdException w:name="Light List Accent 5" w:semiHidden="0" w:uiPriority="61" w:unhideWhenUsed="0"/>
-    <w:lsdException w:name="Light Grid Accent 5" w:semiHidden="0" w:uiPriority="62" w:unhideWhenUsed="0"/>
-    <w:lsdException w:name="Medium Shading 1 Accent 5" w:semiHidden="0" w:uiPriority="63" w:unhideWhenUsed="0"/>
-    <w:lsdException w:name="Medium Shading 2 Accent 5" w:semiHidden="0" w:uiPriority="64" w:unhideWhenUsed="0"/>
-    <w:lsdException w:name="Medium List 1 Accent 5" w:semiHidden="0" w:uiPriority="65" w:unhideWhenUsed="0"/>
-    <w:lsdException w:name="Medium List 2 Accent 5" w:semiHidden="0" w:uiPriority="66" w:unhideWhenUsed="0"/>
-    <w:lsdException w:name="Medium Grid 1 Accent 5" w:semiHidden="0" w:uiPriority="67" w:unhideWhenUsed="0"/>
-    <w:lsdException w:name="Medium Grid 2 Accent 5" w:semiHidden="0" w:uiPriority="68" w:unhideWhenUsed="0"/>
-    <w:lsdException w:name="Medium Grid 3 Accent 5" w:semiHidden="0" w:uiPriority="69" w:unhideWhenUsed="0"/>
-    <w:lsdException w:name="Dark List Accent 5" w:semiHidden="0" w:uiPriority="70" w:unhideWhenUsed="0"/>
-    <w:lsdException w:name="Colorful Shading Accent 5" w:semiHidden="0" w:uiPriority="71" w:unhideWhenUsed="0"/>
-    <w:lsdException w:name="Colorful List Accent 5" w:semiHidden="0" w:uiPriority="72" w:unhideWhenUsed="0"/>
-    <w:lsdException w:name="Colorful Grid Accent 5" w:semiHidden="0" w:uiPriority="73" w:unhideWhenUsed="0"/>
-    <w:lsdException w:name="Light Shading Accent 6" w:semiHidden="0" w:uiPriority="60" w:unhideWhenUsed="0"/>
-    <w:lsdException w:name="Light List Accent 6" w:semiHidden="0" w:uiPriority="61" w:unhideWhenUsed="0"/>
-    <w:lsdException w:name="Light Grid Accent 6" w:semiHidden="0" w:uiPriority="62" w:unhideWhenUsed="0"/>
-    <w:lsdException w:name="Medium Shading 1 Accent 6" w:semiHidden="0" w:uiPriority="63" w:unhideWhenUsed="0"/>
-    <w:lsdException w:name="Medium Shading 2 Accent 6" w:semiHidden="0" w:uiPriority="64" w:unhideWhenUsed="0"/>
-    <w:lsdException w:name="Medium List 1 Accent 6" w:semiHidden="0" w:uiPriority="65" w:unhideWhenUsed="0"/>
-    <w:lsdException w:name="Medium List 2 Accent 6" w:semiHidden="0" w:uiPriority="66" w:unhideWhenUsed="0"/>
-    <w:lsdException w:name="Medium Grid 1 Accent 6" w:semiHidden="0" w:uiPriority="67" w:unhideWhenUsed="0"/>
-    <w:lsdException w:name="Medium Grid 2 Accent 6" w:semiHidden="0" w:uiPriority="68" w:unhideWhenUsed="0"/>
-    <w:lsdException w:name="Medium Grid 3 Accent 6" w:semiHidden="0" w:uiPriority="69" w:unhideWhenUsed="0"/>
-    <w:lsdException w:name="Dark List Accent 6" w:semiHidden="0" w:uiPriority="70" w:unhideWhenUsed="0"/>
-    <w:lsdException w:name="Colorful Shading Accent 6" w:semiHidden="0" w:uiPriority="71" w:unhideWhenUsed="0"/>
-    <w:lsdException w:name="Colorful List Accent 6" w:semiHidden="0" w:uiPriority="72" w:unhideWhenUsed="0"/>
-    <w:lsdException w:name="Colorful Grid Accent 6" w:semiHidden="0" w:uiPriority="73" w:unhideWhenUsed="0"/>
-    <w:lsdException w:name="Subtle Emphasis" w:semiHidden="0" w:uiPriority="19" w:unhideWhenUsed="0" w:qFormat="1"/>
-    <w:lsdException w:name="Intense Emphasis" w:semiHidden="0" w:uiPriority="21" w:unhideWhenUsed="0" w:qFormat="1"/>
-    <w:lsdException w:name="Subtle Reference" w:semiHidden="0" w:uiPriority="31" w:unhideWhenUsed="0" w:qFormat="1"/>
-    <w:lsdException w:name="Intense Reference" w:semiHidden="0" w:uiPriority="32" w:unhideWhenUsed="0" w:qFormat="1"/>
-    <w:lsdException w:name="Book Title" w:semiHidden="0" w:uiPriority="33" w:unhideWhenUsed="0" w:qFormat="1"/>
-    <w:lsdException w:name="Bibliography" w:uiPriority="37"/>
-    <w:lsdException w:name="TOC Heading" w:uiPriority="39" w:qFormat="1"/>
-  </w:latentStyles>
-  <w:style w:type="paragraph" w:default="1" w:styleId="Normal">
-    <w:name w:val="Normal"/>
-    <w:qFormat/>
-    <w:rsid w:val="00D10A53"/>
-  </w:style>
-  <w:style w:type="character" w:default="1" w:styleId="DefaultParagraphFont">
-    <w:name w:val="Default Paragraph Font"/>
-    <w:uiPriority w:val="1"/>
-    <w:semiHidden/>
-    <w:unhideWhenUsed/>
-  </w:style>
-  <w:style w:type="table" w:default="1" w:styleId="TableNormal">
-    <w:name w:val="Normal Table"/>
-    <w:uiPriority w:val="99"/>
-    <w:semiHidden/>
-    <w:unhideWhenUsed/>
-    <w:tblPr>
-      <w:tblInd w:w="0" w:type="dxa"/>
-      <w:tblCellMar>
-        <w:top w:w="0" w:type="dxa"/>
-        <w:left w:w="108" w:type="dxa"/>
-        <w:bottom w:w="0" w:type="dxa"/>
-        <w:right w:w="108" w:type="dxa"/>
-      </w:tblCellMar>
-    </w:tblPr>
-  </w:style>
-  <w:style w:type="numbering" w:default="1" w:styleId="NoList">
-    <w:name w:val="No List"/>
-    <w:uiPriority w:val="99"/>
-    <w:semiHidden/>
-    <w:unhideWhenUsed/>
-  </w:style>
-  <w:style w:type="table" w:styleId="TableGrid">
-    <w:name w:val="Table Grid"/>
-    <w:basedOn w:val="TableNormal"/>
-    <w:uiPriority w:val="59"/>
-    <w:rsid w:val="00D10A53"/>
-    <w:tblPr>
-      <w:tblInd w:w="0" w:type="dxa"/>
-      <w:tblBorders>
-        <w:top w:val="single" w:sz="4" w:space="0" w:color="auto"/>
-        <w:left w:val="single" w:sz="4" w:space="0" w:color="auto"/>
-        <w:bottom w:val="single" w:sz="4" w:space="0" w:color="auto"/>
-        <w:right w:val="single" w:sz="4" w:space="0" w:color="auto"/>
-        <w:insideH w:val="single" w:sz="4" w:space="0" w:color="auto"/>
-        <w:insideV w:val="single" w:sz="4" w:space="0" w:color="auto"/>
-      </w:tblBorders>
-      <w:tblCellMar>
-        <w:top w:w="0" w:type="dxa"/>
-        <w:left w:w="108" w:type="dxa"/>
-        <w:bottom w:w="0" w:type="dxa"/>
-        <w:right w:w="108" w:type="dxa"/>
-      </w:tblCellMar>
-    </w:tblPr>
-  </w:style>
-  <w:style w:type="paragraph" w:styleId="Title">
-    <w:name w:val="Title"/>
-    <w:basedOn w:val="Normal"/>
-    <w:next w:val="Normal"/>
-    <w:link w:val="TitleChar"/>
-    <w:uiPriority w:val="10"/>
-    <w:qFormat/>
-    <w:rsid w:val="00D10A53"/>
-    <w:pPr>
-      <w:pBdr>
-        <w:bottom w:val="single" w:sz="8" w:space="4" w:color="4F81BD" w:themeColor="accent1"/>
-      </w:pBdr>
-      <w:spacing w:after="300"/>
-      <w:contextualSpacing/>
-    </w:pPr>
-    <w:rPr>
-      <w:rFonts w:asciiTheme="majorHAnsi" w:eastAsiaTheme="majorEastAsia" w:hAnsiTheme="majorHAnsi" w:cstheme="majorBidi"/>
-      <w:color w:val="17365D" w:themeColor="text2" w:themeShade="BF"/>
-      <w:spacing w:val="5"/>
-      <w:kern w:val="28"/>
-      <w:sz w:val="52"/>
-      <w:szCs w:val="52"/>
-    </w:rPr>
-  </w:style>
-  <w:style w:type="character" w:customStyle="1" w:styleId="TitleChar">
-    <w:name w:val="Title Char"/>
-    <w:basedOn w:val="DefaultParagraphFont"/>
-    <w:link w:val="Title"/>
-    <w:uiPriority w:val="10"/>
-    <w:rsid w:val="00D10A53"/>
-    <w:rPr>
-      <w:rFonts w:asciiTheme="majorHAnsi" w:eastAsiaTheme="majorEastAsia" w:hAnsiTheme="majorHAnsi" w:cstheme="majorBidi"/>
-      <w:color w:val="17365D" w:themeColor="text2" w:themeShade="BF"/>
+      <w:rFonts w:ascii="Cambria" w:eastAsia="맑은 고딕" w:hAnsi="Cambria" w:cs="Times New Roman"/>
+      <w:color w:val="17365D"/>
       <w:spacing w:val="5"/>
       <w:kern w:val="28"/>
       <w:sz w:val="52"/>
@@ -2485,7 +2491,7 @@
     </a:clrScheme>
     <a:fontScheme name="Office">
       <a:majorFont>
-        <a:latin typeface="Cambria"/>
+        <a:latin typeface="맑은 고딕"/>
         <a:ea typeface=""/>
         <a:cs typeface=""/>
         <a:font script="Jpan" typeface="ＭＳ ゴシック"/>
@@ -2517,10 +2523,9 @@
         <a:font script="Mong" typeface="Mongolian Baiti"/>
         <a:font script="Viet" typeface="Times New Roman"/>
         <a:font script="Uigh" typeface="Microsoft Uighur"/>
-        <a:font script="Geor" typeface="Sylfaen"/>
       </a:majorFont>
       <a:minorFont>
-        <a:latin typeface="Calibri"/>
+        <a:latin typeface="맑은 고딕"/>
         <a:ea typeface=""/>
         <a:cs typeface=""/>
         <a:font script="Jpan" typeface="ＭＳ 明朝"/>
@@ -2552,7 +2557,6 @@
         <a:font script="Mong" typeface="Mongolian Baiti"/>
         <a:font script="Viet" typeface="Arial"/>
         <a:font script="Uigh" typeface="Microsoft Uighur"/>
-        <a:font script="Geor" typeface="Sylfaen"/>
       </a:minorFont>
     </a:fontScheme>
     <a:fmtScheme name="Office">

</xml_diff>